<commit_message>
cross_val plot & report
</commit_message>
<xml_diff>
--- a/Results.docx
+++ b/Results.docx
@@ -2,9 +2,25 @@
 <file path=word/document.xml><?xml version="1.0" encoding="utf-8"?>
 <w:document xmlns:ve="http://schemas.openxmlformats.org/markup-compatibility/2006" xmlns:o="urn:schemas-microsoft-com:office:office" xmlns:r="http://schemas.openxmlformats.org/officeDocument/2006/relationships" xmlns:m="http://schemas.openxmlformats.org/officeDocument/2006/math" xmlns:v="urn:schemas-microsoft-com:vml" xmlns:wp="http://schemas.openxmlformats.org/drawingml/2006/wordprocessingDrawing" xmlns:w10="urn:schemas-microsoft-com:office:word" xmlns:w="http://schemas.openxmlformats.org/wordprocessingml/2006/main" xmlns:wne="http://schemas.microsoft.com/office/word/2006/wordml">
   <w:body>
+    <w:p>
+      <w:pPr>
+        <w:rPr>
+          <w:b/>
+          <w:lang w:val="tr-TR"/>
+        </w:rPr>
+      </w:pPr>
+      <w:r>
+        <w:rPr>
+          <w:b/>
+          <w:lang w:val="tr-TR"/>
+        </w:rPr>
+        <w:t>MLP Binary</w:t>
+      </w:r>
+    </w:p>
     <w:tbl>
       <w:tblPr>
         <w:tblStyle w:val="TableGrid"/>
+        <w:tblpPr w:leftFromText="141" w:rightFromText="141" w:vertAnchor="page" w:horzAnchor="margin" w:tblpY="2416"/>
         <w:tblW w:w="0" w:type="auto"/>
         <w:tblLook w:val="04A0"/>
       </w:tblPr>
@@ -142,10 +158,7 @@
               <w:ind w:firstLine="0"/>
             </w:pPr>
             <w:r>
-              <w:t>5</w:t>
-            </w:r>
-            <w:r>
-              <w:t>1</w:t>
+              <w:t>51</w:t>
             </w:r>
           </w:p>
         </w:tc>
@@ -465,10 +478,7 @@
               <w:ind w:firstLine="0"/>
             </w:pPr>
             <w:r>
-              <w:t>2</w:t>
-            </w:r>
-            <w:r>
-              <w:t>1</w:t>
+              <w:t>21</w:t>
             </w:r>
           </w:p>
         </w:tc>
@@ -858,6 +868,88 @@
           </w:p>
         </w:tc>
       </w:tr>
+    </w:tbl>
+    <w:p>
+      <w:pPr>
+        <w:ind w:firstLine="0"/>
+        <w:rPr>
+          <w:lang w:val="tr-TR"/>
+        </w:rPr>
+      </w:pPr>
+    </w:p>
+    <w:p>
+      <w:pPr>
+        <w:ind w:firstLine="0"/>
+        <w:rPr>
+          <w:lang w:val="tr-TR"/>
+        </w:rPr>
+      </w:pPr>
+    </w:p>
+    <w:p>
+      <w:pPr>
+        <w:rPr>
+          <w:b/>
+        </w:rPr>
+      </w:pPr>
+      <w:r>
+        <w:rPr>
+          <w:b/>
+        </w:rPr>
+        <w:t xml:space="preserve">Linear Regression </w:t>
+      </w:r>
+    </w:p>
+    <w:p>
+      <w:r>
+        <w:t xml:space="preserve">Test Error: </w:t>
+      </w:r>
+      <w:r>
+        <w:t>0.4763</w:t>
+      </w:r>
+    </w:p>
+    <w:p>
+      <w:proofErr w:type="gramStart"/>
+      <w:r>
+        <w:t>v</w:t>
+      </w:r>
+      <w:proofErr w:type="gramEnd"/>
+      <w:r>
+        <w:t>* =  10</w:t>
+      </w:r>
+    </w:p>
+    <w:p>
+      <w:pPr>
+        <w:ind w:firstLine="0"/>
+      </w:pPr>
+    </w:p>
+    <w:p>
+      <w:pPr>
+        <w:ind w:firstLine="0"/>
+        <w:rPr>
+          <w:b/>
+        </w:rPr>
+      </w:pPr>
+      <w:r>
+        <w:rPr>
+          <w:b/>
+        </w:rPr>
+        <w:t>Logistic Regression</w:t>
+      </w:r>
+    </w:p>
+    <w:tbl>
+      <w:tblPr>
+        <w:tblStyle w:val="TableGrid"/>
+        <w:tblpPr w:leftFromText="141" w:rightFromText="141" w:vertAnchor="page" w:horzAnchor="margin" w:tblpY="2416"/>
+        <w:tblW w:w="0" w:type="auto"/>
+        <w:tblLook w:val="04A0"/>
+      </w:tblPr>
+      <w:tblGrid>
+        <w:gridCol w:w="1582"/>
+        <w:gridCol w:w="1547"/>
+        <w:gridCol w:w="1547"/>
+        <w:gridCol w:w="1549"/>
+        <w:gridCol w:w="1562"/>
+        <w:gridCol w:w="1501"/>
+      </w:tblGrid>
       <w:tr>
         <w:tc>
           <w:tcPr>
@@ -866,27 +958,54 @@
           <w:p>
             <w:pPr>
               <w:ind w:firstLine="0"/>
-            </w:pPr>
-          </w:p>
-        </w:tc>
-        <w:tc>
-          <w:tcPr>
-            <w:tcW w:w="1547" w:type="dxa"/>
-          </w:tcPr>
-          <w:p>
-            <w:pPr>
-              <w:ind w:firstLine="0"/>
-            </w:pPr>
-          </w:p>
-        </w:tc>
-        <w:tc>
-          <w:tcPr>
-            <w:tcW w:w="1547" w:type="dxa"/>
-          </w:tcPr>
-          <w:p>
-            <w:pPr>
-              <w:ind w:firstLine="0"/>
-            </w:pPr>
+              <w:rPr>
+                <w:b/>
+              </w:rPr>
+            </w:pPr>
+            <w:r>
+              <w:rPr>
+                <w:b/>
+              </w:rPr>
+              <w:t>Epoch Count</w:t>
+            </w:r>
+          </w:p>
+        </w:tc>
+        <w:tc>
+          <w:tcPr>
+            <w:tcW w:w="1547" w:type="dxa"/>
+          </w:tcPr>
+          <w:p>
+            <w:pPr>
+              <w:ind w:firstLine="0"/>
+              <w:rPr>
+                <w:b/>
+              </w:rPr>
+            </w:pPr>
+            <w:r>
+              <w:rPr>
+                <w:b/>
+              </w:rPr>
+              <w:t>h1</w:t>
+            </w:r>
+          </w:p>
+        </w:tc>
+        <w:tc>
+          <w:tcPr>
+            <w:tcW w:w="1547" w:type="dxa"/>
+          </w:tcPr>
+          <w:p>
+            <w:pPr>
+              <w:ind w:firstLine="0"/>
+              <w:rPr>
+                <w:b/>
+              </w:rPr>
+            </w:pPr>
+            <w:r>
+              <w:rPr>
+                <w:b/>
+              </w:rPr>
+              <w:t>h2</w:t>
+            </w:r>
           </w:p>
         </w:tc>
         <w:tc>
@@ -896,7 +1015,16 @@
           <w:p>
             <w:pPr>
               <w:ind w:firstLine="0"/>
-            </w:pPr>
+              <w:rPr>
+                <w:b/>
+              </w:rPr>
+            </w:pPr>
+            <w:r>
+              <w:rPr>
+                <w:b/>
+              </w:rPr>
+              <w:t>nu</w:t>
+            </w:r>
           </w:p>
         </w:tc>
         <w:tc>
@@ -906,7 +1034,16 @@
           <w:p>
             <w:pPr>
               <w:ind w:firstLine="0"/>
-            </w:pPr>
+              <w:rPr>
+                <w:b/>
+              </w:rPr>
+            </w:pPr>
+            <w:r>
+              <w:rPr>
+                <w:b/>
+              </w:rPr>
+              <w:t>mu</w:t>
+            </w:r>
           </w:p>
         </w:tc>
         <w:tc>
@@ -916,7 +1053,16 @@
           <w:p>
             <w:pPr>
               <w:ind w:firstLine="0"/>
-            </w:pPr>
+              <w:rPr>
+                <w:b/>
+              </w:rPr>
+            </w:pPr>
+            <w:r>
+              <w:rPr>
+                <w:b/>
+              </w:rPr>
+              <w:t>test_err</w:t>
+            </w:r>
           </w:p>
         </w:tc>
       </w:tr>
@@ -929,26 +1075,35 @@
             <w:pPr>
               <w:ind w:firstLine="0"/>
             </w:pPr>
-          </w:p>
-        </w:tc>
-        <w:tc>
-          <w:tcPr>
-            <w:tcW w:w="1547" w:type="dxa"/>
-          </w:tcPr>
-          <w:p>
-            <w:pPr>
-              <w:ind w:firstLine="0"/>
-            </w:pPr>
-          </w:p>
-        </w:tc>
-        <w:tc>
-          <w:tcPr>
-            <w:tcW w:w="1547" w:type="dxa"/>
-          </w:tcPr>
-          <w:p>
-            <w:pPr>
-              <w:ind w:firstLine="0"/>
-            </w:pPr>
+            <w:r>
+              <w:t>51</w:t>
+            </w:r>
+          </w:p>
+        </w:tc>
+        <w:tc>
+          <w:tcPr>
+            <w:tcW w:w="1547" w:type="dxa"/>
+          </w:tcPr>
+          <w:p>
+            <w:pPr>
+              <w:ind w:firstLine="0"/>
+            </w:pPr>
+            <w:r>
+              <w:t>10</w:t>
+            </w:r>
+          </w:p>
+        </w:tc>
+        <w:tc>
+          <w:tcPr>
+            <w:tcW w:w="1547" w:type="dxa"/>
+          </w:tcPr>
+          <w:p>
+            <w:pPr>
+              <w:ind w:firstLine="0"/>
+            </w:pPr>
+            <w:r>
+              <w:t>90</w:t>
+            </w:r>
           </w:p>
         </w:tc>
         <w:tc>
@@ -959,6 +1114,9 @@
             <w:pPr>
               <w:ind w:firstLine="0"/>
             </w:pPr>
+            <w:r>
+              <w:t>0.1</w:t>
+            </w:r>
           </w:p>
         </w:tc>
         <w:tc>
@@ -969,6 +1127,9 @@
             <w:pPr>
               <w:ind w:firstLine="0"/>
             </w:pPr>
+            <w:r>
+              <w:t>0.9</w:t>
+            </w:r>
           </w:p>
         </w:tc>
         <w:tc>
@@ -979,6 +1140,9 @@
             <w:pPr>
               <w:ind w:firstLine="0"/>
             </w:pPr>
+            <w:r>
+              <w:t>0.0684</w:t>
+            </w:r>
           </w:p>
         </w:tc>
       </w:tr>
@@ -991,26 +1155,35 @@
             <w:pPr>
               <w:ind w:firstLine="0"/>
             </w:pPr>
-          </w:p>
-        </w:tc>
-        <w:tc>
-          <w:tcPr>
-            <w:tcW w:w="1547" w:type="dxa"/>
-          </w:tcPr>
-          <w:p>
-            <w:pPr>
-              <w:ind w:firstLine="0"/>
-            </w:pPr>
-          </w:p>
-        </w:tc>
-        <w:tc>
-          <w:tcPr>
-            <w:tcW w:w="1547" w:type="dxa"/>
-          </w:tcPr>
-          <w:p>
-            <w:pPr>
-              <w:ind w:firstLine="0"/>
-            </w:pPr>
+            <w:r>
+              <w:t>51</w:t>
+            </w:r>
+          </w:p>
+        </w:tc>
+        <w:tc>
+          <w:tcPr>
+            <w:tcW w:w="1547" w:type="dxa"/>
+          </w:tcPr>
+          <w:p>
+            <w:pPr>
+              <w:ind w:firstLine="0"/>
+            </w:pPr>
+            <w:r>
+              <w:t>90</w:t>
+            </w:r>
+          </w:p>
+        </w:tc>
+        <w:tc>
+          <w:tcPr>
+            <w:tcW w:w="1547" w:type="dxa"/>
+          </w:tcPr>
+          <w:p>
+            <w:pPr>
+              <w:ind w:firstLine="0"/>
+            </w:pPr>
+            <w:r>
+              <w:t>10</w:t>
+            </w:r>
           </w:p>
         </w:tc>
         <w:tc>
@@ -1021,6 +1194,9 @@
             <w:pPr>
               <w:ind w:firstLine="0"/>
             </w:pPr>
+            <w:r>
+              <w:t>0.1</w:t>
+            </w:r>
           </w:p>
         </w:tc>
         <w:tc>
@@ -1031,6 +1207,9 @@
             <w:pPr>
               <w:ind w:firstLine="0"/>
             </w:pPr>
+            <w:r>
+              <w:t>0.9</w:t>
+            </w:r>
           </w:p>
         </w:tc>
         <w:tc>
@@ -1041,6 +1220,9 @@
             <w:pPr>
               <w:ind w:firstLine="0"/>
             </w:pPr>
+            <w:r>
+              <w:t>0.1067</w:t>
+            </w:r>
           </w:p>
         </w:tc>
       </w:tr>
@@ -1053,26 +1235,35 @@
             <w:pPr>
               <w:ind w:firstLine="0"/>
             </w:pPr>
-          </w:p>
-        </w:tc>
-        <w:tc>
-          <w:tcPr>
-            <w:tcW w:w="1547" w:type="dxa"/>
-          </w:tcPr>
-          <w:p>
-            <w:pPr>
-              <w:ind w:firstLine="0"/>
-            </w:pPr>
-          </w:p>
-        </w:tc>
-        <w:tc>
-          <w:tcPr>
-            <w:tcW w:w="1547" w:type="dxa"/>
-          </w:tcPr>
-          <w:p>
-            <w:pPr>
-              <w:ind w:firstLine="0"/>
-            </w:pPr>
+            <w:r>
+              <w:t>51</w:t>
+            </w:r>
+          </w:p>
+        </w:tc>
+        <w:tc>
+          <w:tcPr>
+            <w:tcW w:w="1547" w:type="dxa"/>
+          </w:tcPr>
+          <w:p>
+            <w:pPr>
+              <w:ind w:firstLine="0"/>
+            </w:pPr>
+            <w:r>
+              <w:t>50</w:t>
+            </w:r>
+          </w:p>
+        </w:tc>
+        <w:tc>
+          <w:tcPr>
+            <w:tcW w:w="1547" w:type="dxa"/>
+          </w:tcPr>
+          <w:p>
+            <w:pPr>
+              <w:ind w:firstLine="0"/>
+            </w:pPr>
+            <w:r>
+              <w:t>50</w:t>
+            </w:r>
           </w:p>
         </w:tc>
         <w:tc>
@@ -1083,6 +1274,9 @@
             <w:pPr>
               <w:ind w:firstLine="0"/>
             </w:pPr>
+            <w:r>
+              <w:t>0.1</w:t>
+            </w:r>
           </w:p>
         </w:tc>
         <w:tc>
@@ -1093,6 +1287,9 @@
             <w:pPr>
               <w:ind w:firstLine="0"/>
             </w:pPr>
+            <w:r>
+              <w:t>0.9</w:t>
+            </w:r>
           </w:p>
         </w:tc>
         <w:tc>
@@ -1103,11 +1300,891 @@
             <w:pPr>
               <w:ind w:firstLine="0"/>
             </w:pPr>
+            <w:r>
+              <w:t>0.4335</w:t>
+            </w:r>
+          </w:p>
+        </w:tc>
+      </w:tr>
+      <w:tr>
+        <w:tc>
+          <w:tcPr>
+            <w:tcW w:w="1582" w:type="dxa"/>
+          </w:tcPr>
+          <w:p>
+            <w:pPr>
+              <w:ind w:firstLine="0"/>
+            </w:pPr>
+            <w:r>
+              <w:t>51</w:t>
+            </w:r>
+          </w:p>
+        </w:tc>
+        <w:tc>
+          <w:tcPr>
+            <w:tcW w:w="1547" w:type="dxa"/>
+          </w:tcPr>
+          <w:p>
+            <w:pPr>
+              <w:ind w:firstLine="0"/>
+            </w:pPr>
+            <w:r>
+              <w:t>10</w:t>
+            </w:r>
+          </w:p>
+        </w:tc>
+        <w:tc>
+          <w:tcPr>
+            <w:tcW w:w="1547" w:type="dxa"/>
+          </w:tcPr>
+          <w:p>
+            <w:pPr>
+              <w:ind w:firstLine="0"/>
+            </w:pPr>
+            <w:r>
+              <w:t>10</w:t>
+            </w:r>
+          </w:p>
+        </w:tc>
+        <w:tc>
+          <w:tcPr>
+            <w:tcW w:w="1549" w:type="dxa"/>
+          </w:tcPr>
+          <w:p>
+            <w:pPr>
+              <w:ind w:firstLine="0"/>
+            </w:pPr>
+            <w:r>
+              <w:t>0.1</w:t>
+            </w:r>
+          </w:p>
+        </w:tc>
+        <w:tc>
+          <w:tcPr>
+            <w:tcW w:w="1562" w:type="dxa"/>
+          </w:tcPr>
+          <w:p>
+            <w:pPr>
+              <w:ind w:firstLine="0"/>
+            </w:pPr>
+            <w:r>
+              <w:t>0.1</w:t>
+            </w:r>
+          </w:p>
+        </w:tc>
+        <w:tc>
+          <w:tcPr>
+            <w:tcW w:w="1501" w:type="dxa"/>
+          </w:tcPr>
+          <w:p>
+            <w:pPr>
+              <w:ind w:firstLine="0"/>
+            </w:pPr>
+            <w:r>
+              <w:t>0.0292</w:t>
+            </w:r>
+          </w:p>
+        </w:tc>
+      </w:tr>
+      <w:tr>
+        <w:tc>
+          <w:tcPr>
+            <w:tcW w:w="1582" w:type="dxa"/>
+          </w:tcPr>
+          <w:p>
+            <w:pPr>
+              <w:ind w:firstLine="0"/>
+            </w:pPr>
+            <w:r>
+              <w:t>21</w:t>
+            </w:r>
+          </w:p>
+        </w:tc>
+        <w:tc>
+          <w:tcPr>
+            <w:tcW w:w="1547" w:type="dxa"/>
+          </w:tcPr>
+          <w:p>
+            <w:pPr>
+              <w:ind w:firstLine="0"/>
+            </w:pPr>
+            <w:r>
+              <w:t>10</w:t>
+            </w:r>
+          </w:p>
+        </w:tc>
+        <w:tc>
+          <w:tcPr>
+            <w:tcW w:w="1547" w:type="dxa"/>
+          </w:tcPr>
+          <w:p>
+            <w:pPr>
+              <w:ind w:firstLine="0"/>
+            </w:pPr>
+            <w:r>
+              <w:t>10</w:t>
+            </w:r>
+          </w:p>
+        </w:tc>
+        <w:tc>
+          <w:tcPr>
+            <w:tcW w:w="1549" w:type="dxa"/>
+          </w:tcPr>
+          <w:p>
+            <w:pPr>
+              <w:ind w:firstLine="0"/>
+            </w:pPr>
+            <w:r>
+              <w:t>0.9</w:t>
+            </w:r>
+          </w:p>
+        </w:tc>
+        <w:tc>
+          <w:tcPr>
+            <w:tcW w:w="1562" w:type="dxa"/>
+          </w:tcPr>
+          <w:p>
+            <w:pPr>
+              <w:ind w:firstLine="0"/>
+            </w:pPr>
+            <w:r>
+              <w:t>0.1</w:t>
+            </w:r>
+          </w:p>
+        </w:tc>
+        <w:tc>
+          <w:tcPr>
+            <w:tcW w:w="1501" w:type="dxa"/>
+          </w:tcPr>
+          <w:p>
+            <w:pPr>
+              <w:ind w:firstLine="0"/>
+            </w:pPr>
+            <w:r>
+              <w:t>0.8106</w:t>
+            </w:r>
+          </w:p>
+        </w:tc>
+      </w:tr>
+      <w:tr>
+        <w:tc>
+          <w:tcPr>
+            <w:tcW w:w="1582" w:type="dxa"/>
+          </w:tcPr>
+          <w:p>
+            <w:pPr>
+              <w:ind w:firstLine="0"/>
+            </w:pPr>
+            <w:r>
+              <w:t>51</w:t>
+            </w:r>
+          </w:p>
+        </w:tc>
+        <w:tc>
+          <w:tcPr>
+            <w:tcW w:w="1547" w:type="dxa"/>
+          </w:tcPr>
+          <w:p>
+            <w:pPr>
+              <w:ind w:firstLine="0"/>
+            </w:pPr>
+            <w:r>
+              <w:t>10</w:t>
+            </w:r>
+          </w:p>
+        </w:tc>
+        <w:tc>
+          <w:tcPr>
+            <w:tcW w:w="1547" w:type="dxa"/>
+          </w:tcPr>
+          <w:p>
+            <w:pPr>
+              <w:ind w:firstLine="0"/>
+            </w:pPr>
+            <w:r>
+              <w:t>10</w:t>
+            </w:r>
+          </w:p>
+        </w:tc>
+        <w:tc>
+          <w:tcPr>
+            <w:tcW w:w="1549" w:type="dxa"/>
+          </w:tcPr>
+          <w:p>
+            <w:pPr>
+              <w:ind w:firstLine="0"/>
+            </w:pPr>
+            <w:r>
+              <w:t>0.1</w:t>
+            </w:r>
+          </w:p>
+        </w:tc>
+        <w:tc>
+          <w:tcPr>
+            <w:tcW w:w="1562" w:type="dxa"/>
+          </w:tcPr>
+          <w:p>
+            <w:pPr>
+              <w:ind w:firstLine="0"/>
+            </w:pPr>
+            <w:r>
+              <w:t>0.9</w:t>
+            </w:r>
+          </w:p>
+        </w:tc>
+        <w:tc>
+          <w:tcPr>
+            <w:tcW w:w="1501" w:type="dxa"/>
+          </w:tcPr>
+          <w:p>
+            <w:pPr>
+              <w:ind w:firstLine="0"/>
+            </w:pPr>
+            <w:r>
+              <w:t>0.0218</w:t>
+            </w:r>
+          </w:p>
+        </w:tc>
+      </w:tr>
+      <w:tr>
+        <w:tc>
+          <w:tcPr>
+            <w:tcW w:w="1582" w:type="dxa"/>
+          </w:tcPr>
+          <w:p>
+            <w:pPr>
+              <w:ind w:firstLine="0"/>
+            </w:pPr>
+            <w:r>
+              <w:t>21 (w = 5)</w:t>
+            </w:r>
+          </w:p>
+        </w:tc>
+        <w:tc>
+          <w:tcPr>
+            <w:tcW w:w="1547" w:type="dxa"/>
+          </w:tcPr>
+          <w:p>
+            <w:pPr>
+              <w:ind w:firstLine="0"/>
+            </w:pPr>
+            <w:r>
+              <w:t>10</w:t>
+            </w:r>
+          </w:p>
+        </w:tc>
+        <w:tc>
+          <w:tcPr>
+            <w:tcW w:w="1547" w:type="dxa"/>
+          </w:tcPr>
+          <w:p>
+            <w:pPr>
+              <w:ind w:firstLine="0"/>
+            </w:pPr>
+            <w:r>
+              <w:t>10</w:t>
+            </w:r>
+          </w:p>
+        </w:tc>
+        <w:tc>
+          <w:tcPr>
+            <w:tcW w:w="1549" w:type="dxa"/>
+          </w:tcPr>
+          <w:p>
+            <w:pPr>
+              <w:ind w:firstLine="0"/>
+            </w:pPr>
+            <w:r>
+              <w:t>0.1</w:t>
+            </w:r>
+          </w:p>
+        </w:tc>
+        <w:tc>
+          <w:tcPr>
+            <w:tcW w:w="1562" w:type="dxa"/>
+          </w:tcPr>
+          <w:p>
+            <w:pPr>
+              <w:ind w:firstLine="0"/>
+            </w:pPr>
+            <w:r>
+              <w:t>0.1</w:t>
+            </w:r>
+          </w:p>
+        </w:tc>
+        <w:tc>
+          <w:tcPr>
+            <w:tcW w:w="1501" w:type="dxa"/>
+          </w:tcPr>
+          <w:p>
+            <w:pPr>
+              <w:ind w:firstLine="0"/>
+            </w:pPr>
+            <w:r>
+              <w:t>0.6947</w:t>
+            </w:r>
+          </w:p>
+        </w:tc>
+      </w:tr>
+      <w:tr>
+        <w:tc>
+          <w:tcPr>
+            <w:tcW w:w="1582" w:type="dxa"/>
+          </w:tcPr>
+          <w:p>
+            <w:pPr>
+              <w:ind w:firstLine="0"/>
+            </w:pPr>
+            <w:r>
+              <w:t>21 (w = 0.01)</w:t>
+            </w:r>
+          </w:p>
+        </w:tc>
+        <w:tc>
+          <w:tcPr>
+            <w:tcW w:w="1547" w:type="dxa"/>
+          </w:tcPr>
+          <w:p>
+            <w:pPr>
+              <w:ind w:firstLine="0"/>
+            </w:pPr>
+            <w:r>
+              <w:t>10</w:t>
+            </w:r>
+          </w:p>
+        </w:tc>
+        <w:tc>
+          <w:tcPr>
+            <w:tcW w:w="1547" w:type="dxa"/>
+          </w:tcPr>
+          <w:p>
+            <w:pPr>
+              <w:ind w:firstLine="0"/>
+            </w:pPr>
+            <w:r>
+              <w:t>10</w:t>
+            </w:r>
+          </w:p>
+        </w:tc>
+        <w:tc>
+          <w:tcPr>
+            <w:tcW w:w="1549" w:type="dxa"/>
+          </w:tcPr>
+          <w:p>
+            <w:pPr>
+              <w:ind w:firstLine="0"/>
+            </w:pPr>
+            <w:r>
+              <w:t>0.1</w:t>
+            </w:r>
+          </w:p>
+        </w:tc>
+        <w:tc>
+          <w:tcPr>
+            <w:tcW w:w="1562" w:type="dxa"/>
+          </w:tcPr>
+          <w:p>
+            <w:pPr>
+              <w:ind w:firstLine="0"/>
+            </w:pPr>
+            <w:r>
+              <w:t>0.1</w:t>
+            </w:r>
+          </w:p>
+        </w:tc>
+        <w:tc>
+          <w:tcPr>
+            <w:tcW w:w="1501" w:type="dxa"/>
+          </w:tcPr>
+          <w:p>
+            <w:pPr>
+              <w:ind w:firstLine="0"/>
+            </w:pPr>
+            <w:r>
+              <w:t>0.1661</w:t>
+            </w:r>
+          </w:p>
+        </w:tc>
+      </w:tr>
+      <w:tr>
+        <w:tc>
+          <w:tcPr>
+            <w:tcW w:w="1582" w:type="dxa"/>
+          </w:tcPr>
+          <w:p>
+            <w:pPr>
+              <w:ind w:firstLine="0"/>
+            </w:pPr>
+            <w:r>
+              <w:t>21 (w = 0.01)</w:t>
+            </w:r>
+          </w:p>
+        </w:tc>
+        <w:tc>
+          <w:tcPr>
+            <w:tcW w:w="1547" w:type="dxa"/>
+          </w:tcPr>
+          <w:p>
+            <w:pPr>
+              <w:ind w:firstLine="0"/>
+            </w:pPr>
+            <w:r>
+              <w:t>10</w:t>
+            </w:r>
+          </w:p>
+        </w:tc>
+        <w:tc>
+          <w:tcPr>
+            <w:tcW w:w="1547" w:type="dxa"/>
+          </w:tcPr>
+          <w:p>
+            <w:pPr>
+              <w:ind w:firstLine="0"/>
+            </w:pPr>
+            <w:r>
+              <w:t>10</w:t>
+            </w:r>
+          </w:p>
+        </w:tc>
+        <w:tc>
+          <w:tcPr>
+            <w:tcW w:w="1549" w:type="dxa"/>
+          </w:tcPr>
+          <w:p>
+            <w:pPr>
+              <w:ind w:firstLine="0"/>
+            </w:pPr>
+            <w:r>
+              <w:t>0.1</w:t>
+            </w:r>
+          </w:p>
+        </w:tc>
+        <w:tc>
+          <w:tcPr>
+            <w:tcW w:w="1562" w:type="dxa"/>
+          </w:tcPr>
+          <w:p>
+            <w:pPr>
+              <w:ind w:firstLine="0"/>
+            </w:pPr>
+            <w:r>
+              <w:t>0.9</w:t>
+            </w:r>
+          </w:p>
+        </w:tc>
+        <w:tc>
+          <w:tcPr>
+            <w:tcW w:w="1501" w:type="dxa"/>
+          </w:tcPr>
+          <w:p>
+            <w:pPr>
+              <w:ind w:firstLine="0"/>
+            </w:pPr>
+            <w:r>
+              <w:t>0.1425</w:t>
+            </w:r>
           </w:p>
         </w:tc>
       </w:tr>
     </w:tbl>
-    <w:p/>
+    <w:tbl>
+      <w:tblPr>
+        <w:tblStyle w:val="TableGrid"/>
+        <w:tblW w:w="0" w:type="auto"/>
+        <w:tblLook w:val="04A0"/>
+      </w:tblPr>
+      <w:tblGrid>
+        <w:gridCol w:w="1535"/>
+        <w:gridCol w:w="1535"/>
+        <w:gridCol w:w="1536"/>
+        <w:gridCol w:w="1536"/>
+      </w:tblGrid>
+      <w:tr>
+        <w:tc>
+          <w:tcPr>
+            <w:tcW w:w="1535" w:type="dxa"/>
+          </w:tcPr>
+          <w:p>
+            <w:pPr>
+              <w:ind w:firstLine="0"/>
+              <w:rPr>
+                <w:b/>
+              </w:rPr>
+            </w:pPr>
+            <w:r>
+              <w:rPr>
+                <w:b/>
+              </w:rPr>
+              <w:t>Epoch Count</w:t>
+            </w:r>
+          </w:p>
+        </w:tc>
+        <w:tc>
+          <w:tcPr>
+            <w:tcW w:w="1535" w:type="dxa"/>
+          </w:tcPr>
+          <w:p>
+            <w:pPr>
+              <w:ind w:firstLine="0"/>
+              <w:rPr>
+                <w:b/>
+              </w:rPr>
+            </w:pPr>
+            <w:r>
+              <w:rPr>
+                <w:b/>
+              </w:rPr>
+              <w:t>nu</w:t>
+            </w:r>
+          </w:p>
+        </w:tc>
+        <w:tc>
+          <w:tcPr>
+            <w:tcW w:w="1536" w:type="dxa"/>
+          </w:tcPr>
+          <w:p>
+            <w:pPr>
+              <w:ind w:firstLine="0"/>
+              <w:rPr>
+                <w:b/>
+              </w:rPr>
+            </w:pPr>
+            <w:r>
+              <w:rPr>
+                <w:b/>
+              </w:rPr>
+              <w:t>mu</w:t>
+            </w:r>
+          </w:p>
+        </w:tc>
+        <w:tc>
+          <w:tcPr>
+            <w:tcW w:w="1536" w:type="dxa"/>
+          </w:tcPr>
+          <w:p>
+            <w:pPr>
+              <w:ind w:firstLine="0"/>
+              <w:rPr>
+                <w:b/>
+              </w:rPr>
+            </w:pPr>
+            <w:r>
+              <w:rPr>
+                <w:b/>
+              </w:rPr>
+              <w:t>test_err</w:t>
+            </w:r>
+          </w:p>
+        </w:tc>
+      </w:tr>
+      <w:tr>
+        <w:tc>
+          <w:tcPr>
+            <w:tcW w:w="1535" w:type="dxa"/>
+          </w:tcPr>
+          <w:p>
+            <w:pPr>
+              <w:ind w:firstLine="0"/>
+            </w:pPr>
+          </w:p>
+        </w:tc>
+        <w:tc>
+          <w:tcPr>
+            <w:tcW w:w="1535" w:type="dxa"/>
+          </w:tcPr>
+          <w:p>
+            <w:pPr>
+              <w:ind w:firstLine="0"/>
+            </w:pPr>
+          </w:p>
+        </w:tc>
+        <w:tc>
+          <w:tcPr>
+            <w:tcW w:w="1536" w:type="dxa"/>
+          </w:tcPr>
+          <w:p>
+            <w:pPr>
+              <w:ind w:firstLine="0"/>
+            </w:pPr>
+          </w:p>
+        </w:tc>
+        <w:tc>
+          <w:tcPr>
+            <w:tcW w:w="1536" w:type="dxa"/>
+          </w:tcPr>
+          <w:p>
+            <w:pPr>
+              <w:ind w:firstLine="0"/>
+            </w:pPr>
+          </w:p>
+        </w:tc>
+      </w:tr>
+      <w:tr>
+        <w:tc>
+          <w:tcPr>
+            <w:tcW w:w="1535" w:type="dxa"/>
+          </w:tcPr>
+          <w:p>
+            <w:pPr>
+              <w:ind w:firstLine="0"/>
+            </w:pPr>
+          </w:p>
+        </w:tc>
+        <w:tc>
+          <w:tcPr>
+            <w:tcW w:w="1535" w:type="dxa"/>
+          </w:tcPr>
+          <w:p>
+            <w:pPr>
+              <w:ind w:firstLine="0"/>
+            </w:pPr>
+          </w:p>
+        </w:tc>
+        <w:tc>
+          <w:tcPr>
+            <w:tcW w:w="1536" w:type="dxa"/>
+          </w:tcPr>
+          <w:p>
+            <w:pPr>
+              <w:ind w:firstLine="0"/>
+            </w:pPr>
+          </w:p>
+        </w:tc>
+        <w:tc>
+          <w:tcPr>
+            <w:tcW w:w="1536" w:type="dxa"/>
+          </w:tcPr>
+          <w:p>
+            <w:pPr>
+              <w:ind w:firstLine="0"/>
+            </w:pPr>
+          </w:p>
+        </w:tc>
+      </w:tr>
+      <w:tr>
+        <w:tc>
+          <w:tcPr>
+            <w:tcW w:w="1535" w:type="dxa"/>
+          </w:tcPr>
+          <w:p>
+            <w:pPr>
+              <w:ind w:firstLine="0"/>
+            </w:pPr>
+          </w:p>
+        </w:tc>
+        <w:tc>
+          <w:tcPr>
+            <w:tcW w:w="1535" w:type="dxa"/>
+          </w:tcPr>
+          <w:p>
+            <w:pPr>
+              <w:ind w:firstLine="0"/>
+            </w:pPr>
+          </w:p>
+        </w:tc>
+        <w:tc>
+          <w:tcPr>
+            <w:tcW w:w="1536" w:type="dxa"/>
+          </w:tcPr>
+          <w:p>
+            <w:pPr>
+              <w:ind w:firstLine="0"/>
+            </w:pPr>
+          </w:p>
+        </w:tc>
+        <w:tc>
+          <w:tcPr>
+            <w:tcW w:w="1536" w:type="dxa"/>
+          </w:tcPr>
+          <w:p>
+            <w:pPr>
+              <w:ind w:firstLine="0"/>
+            </w:pPr>
+          </w:p>
+        </w:tc>
+      </w:tr>
+      <w:tr>
+        <w:tc>
+          <w:tcPr>
+            <w:tcW w:w="1535" w:type="dxa"/>
+          </w:tcPr>
+          <w:p>
+            <w:pPr>
+              <w:ind w:firstLine="0"/>
+            </w:pPr>
+          </w:p>
+        </w:tc>
+        <w:tc>
+          <w:tcPr>
+            <w:tcW w:w="1535" w:type="dxa"/>
+          </w:tcPr>
+          <w:p>
+            <w:pPr>
+              <w:ind w:firstLine="0"/>
+            </w:pPr>
+          </w:p>
+        </w:tc>
+        <w:tc>
+          <w:tcPr>
+            <w:tcW w:w="1536" w:type="dxa"/>
+          </w:tcPr>
+          <w:p>
+            <w:pPr>
+              <w:ind w:firstLine="0"/>
+            </w:pPr>
+          </w:p>
+        </w:tc>
+        <w:tc>
+          <w:tcPr>
+            <w:tcW w:w="1536" w:type="dxa"/>
+          </w:tcPr>
+          <w:p>
+            <w:pPr>
+              <w:ind w:firstLine="0"/>
+            </w:pPr>
+          </w:p>
+        </w:tc>
+      </w:tr>
+      <w:tr>
+        <w:tc>
+          <w:tcPr>
+            <w:tcW w:w="1535" w:type="dxa"/>
+          </w:tcPr>
+          <w:p>
+            <w:pPr>
+              <w:ind w:firstLine="0"/>
+            </w:pPr>
+          </w:p>
+        </w:tc>
+        <w:tc>
+          <w:tcPr>
+            <w:tcW w:w="1535" w:type="dxa"/>
+          </w:tcPr>
+          <w:p>
+            <w:pPr>
+              <w:ind w:firstLine="0"/>
+            </w:pPr>
+          </w:p>
+        </w:tc>
+        <w:tc>
+          <w:tcPr>
+            <w:tcW w:w="1536" w:type="dxa"/>
+          </w:tcPr>
+          <w:p>
+            <w:pPr>
+              <w:ind w:firstLine="0"/>
+            </w:pPr>
+          </w:p>
+        </w:tc>
+        <w:tc>
+          <w:tcPr>
+            <w:tcW w:w="1536" w:type="dxa"/>
+          </w:tcPr>
+          <w:p>
+            <w:pPr>
+              <w:ind w:firstLine="0"/>
+            </w:pPr>
+          </w:p>
+        </w:tc>
+      </w:tr>
+      <w:tr>
+        <w:tc>
+          <w:tcPr>
+            <w:tcW w:w="1535" w:type="dxa"/>
+          </w:tcPr>
+          <w:p>
+            <w:pPr>
+              <w:ind w:firstLine="0"/>
+            </w:pPr>
+          </w:p>
+        </w:tc>
+        <w:tc>
+          <w:tcPr>
+            <w:tcW w:w="1535" w:type="dxa"/>
+          </w:tcPr>
+          <w:p>
+            <w:pPr>
+              <w:ind w:firstLine="0"/>
+            </w:pPr>
+          </w:p>
+        </w:tc>
+        <w:tc>
+          <w:tcPr>
+            <w:tcW w:w="1536" w:type="dxa"/>
+          </w:tcPr>
+          <w:p>
+            <w:pPr>
+              <w:ind w:firstLine="0"/>
+            </w:pPr>
+          </w:p>
+        </w:tc>
+        <w:tc>
+          <w:tcPr>
+            <w:tcW w:w="1536" w:type="dxa"/>
+          </w:tcPr>
+          <w:p>
+            <w:pPr>
+              <w:ind w:firstLine="0"/>
+            </w:pPr>
+          </w:p>
+        </w:tc>
+      </w:tr>
+      <w:tr>
+        <w:tc>
+          <w:tcPr>
+            <w:tcW w:w="1535" w:type="dxa"/>
+          </w:tcPr>
+          <w:p>
+            <w:pPr>
+              <w:ind w:firstLine="0"/>
+            </w:pPr>
+          </w:p>
+        </w:tc>
+        <w:tc>
+          <w:tcPr>
+            <w:tcW w:w="1535" w:type="dxa"/>
+          </w:tcPr>
+          <w:p>
+            <w:pPr>
+              <w:ind w:firstLine="0"/>
+            </w:pPr>
+          </w:p>
+        </w:tc>
+        <w:tc>
+          <w:tcPr>
+            <w:tcW w:w="1536" w:type="dxa"/>
+          </w:tcPr>
+          <w:p>
+            <w:pPr>
+              <w:ind w:firstLine="0"/>
+            </w:pPr>
+          </w:p>
+        </w:tc>
+        <w:tc>
+          <w:tcPr>
+            <w:tcW w:w="1536" w:type="dxa"/>
+          </w:tcPr>
+          <w:p>
+            <w:pPr>
+              <w:ind w:firstLine="0"/>
+            </w:pPr>
+          </w:p>
+        </w:tc>
+      </w:tr>
+    </w:tbl>
+    <w:p>
+      <w:pPr>
+        <w:ind w:firstLine="0"/>
+      </w:pPr>
+    </w:p>
+    <w:p>
+      <w:pPr>
+        <w:ind w:firstLine="0"/>
+        <w:rPr>
+          <w:lang w:val="tr-TR"/>
+        </w:rPr>
+      </w:pPr>
+    </w:p>
     <w:sectPr>
       <w:pgSz w:w="11906" w:h="16838"/>
       <w:pgMar w:top="1417" w:right="1417" w:bottom="1417" w:left="1417" w:header="708" w:footer="708" w:gutter="0"/>
@@ -1116,6 +2193,56 @@
     </w:sectPr>
   </w:body>
 </w:document>
+</file>
+
+<file path=word/endnotes.xml><?xml version="1.0" encoding="utf-8"?>
+<w:endnotes xmlns:ve="http://schemas.openxmlformats.org/markup-compatibility/2006" xmlns:o="urn:schemas-microsoft-com:office:office" xmlns:r="http://schemas.openxmlformats.org/officeDocument/2006/relationships" xmlns:m="http://schemas.openxmlformats.org/officeDocument/2006/math" xmlns:v="urn:schemas-microsoft-com:vml" xmlns:wp="http://schemas.openxmlformats.org/drawingml/2006/wordprocessingDrawing" xmlns:w10="urn:schemas-microsoft-com:office:word" xmlns:w="http://schemas.openxmlformats.org/wordprocessingml/2006/main" xmlns:wne="http://schemas.microsoft.com/office/word/2006/wordml">
+  <w:endnote w:type="separator" w:id="-1">
+    <w:p>
+      <w:pPr>
+        <w:spacing w:after="0"/>
+      </w:pPr>
+      <w:r>
+        <w:separator/>
+      </w:r>
+    </w:p>
+  </w:endnote>
+  <w:endnote w:type="continuationSeparator" w:id="0">
+    <w:p>
+      <w:pPr>
+        <w:spacing w:after="0"/>
+      </w:pPr>
+      <w:r>
+        <w:continuationSeparator/>
+      </w:r>
+    </w:p>
+  </w:endnote>
+</w:endnotes>
+</file>
+
+<file path=word/footnotes.xml><?xml version="1.0" encoding="utf-8"?>
+<w:footnotes xmlns:ve="http://schemas.openxmlformats.org/markup-compatibility/2006" xmlns:o="urn:schemas-microsoft-com:office:office" xmlns:r="http://schemas.openxmlformats.org/officeDocument/2006/relationships" xmlns:m="http://schemas.openxmlformats.org/officeDocument/2006/math" xmlns:v="urn:schemas-microsoft-com:vml" xmlns:wp="http://schemas.openxmlformats.org/drawingml/2006/wordprocessingDrawing" xmlns:w10="urn:schemas-microsoft-com:office:word" xmlns:w="http://schemas.openxmlformats.org/wordprocessingml/2006/main" xmlns:wne="http://schemas.microsoft.com/office/word/2006/wordml">
+  <w:footnote w:type="separator" w:id="-1">
+    <w:p>
+      <w:pPr>
+        <w:spacing w:after="0"/>
+      </w:pPr>
+      <w:r>
+        <w:separator/>
+      </w:r>
+    </w:p>
+  </w:footnote>
+  <w:footnote w:type="continuationSeparator" w:id="0">
+    <w:p>
+      <w:pPr>
+        <w:spacing w:after="0"/>
+      </w:pPr>
+      <w:r>
+        <w:continuationSeparator/>
+      </w:r>
+    </w:p>
+  </w:footnote>
+</w:footnotes>
 </file>
 
 <file path=word/styles.xml><?xml version="1.0" encoding="utf-8"?>
@@ -1278,7 +2405,7 @@
   <w:style w:type="paragraph" w:default="1" w:styleId="Normal">
     <w:name w:val="Normal"/>
     <w:qFormat/>
-    <w:rsid w:val="00F675FB"/>
+    <w:rsid w:val="00FE44D3"/>
     <w:rPr>
       <w:lang w:val="en-US"/>
     </w:rPr>
@@ -1336,6 +2463,60 @@
         <w:right w:w="108" w:type="dxa"/>
       </w:tblCellMar>
     </w:tblPr>
+  </w:style>
+  <w:style w:type="paragraph" w:styleId="Header">
+    <w:name w:val="header"/>
+    <w:basedOn w:val="Normal"/>
+    <w:link w:val="HeaderChar"/>
+    <w:uiPriority w:val="99"/>
+    <w:semiHidden/>
+    <w:unhideWhenUsed/>
+    <w:rsid w:val="006C343B"/>
+    <w:pPr>
+      <w:tabs>
+        <w:tab w:val="center" w:pos="4536"/>
+        <w:tab w:val="right" w:pos="9072"/>
+      </w:tabs>
+      <w:spacing w:after="0"/>
+    </w:pPr>
+  </w:style>
+  <w:style w:type="character" w:customStyle="1" w:styleId="HeaderChar">
+    <w:name w:val="Header Char"/>
+    <w:basedOn w:val="DefaultParagraphFont"/>
+    <w:link w:val="Header"/>
+    <w:uiPriority w:val="99"/>
+    <w:semiHidden/>
+    <w:rsid w:val="006C343B"/>
+    <w:rPr>
+      <w:lang w:val="en-US"/>
+    </w:rPr>
+  </w:style>
+  <w:style w:type="paragraph" w:styleId="Footer">
+    <w:name w:val="footer"/>
+    <w:basedOn w:val="Normal"/>
+    <w:link w:val="FooterChar"/>
+    <w:uiPriority w:val="99"/>
+    <w:semiHidden/>
+    <w:unhideWhenUsed/>
+    <w:rsid w:val="006C343B"/>
+    <w:pPr>
+      <w:tabs>
+        <w:tab w:val="center" w:pos="4536"/>
+        <w:tab w:val="right" w:pos="9072"/>
+      </w:tabs>
+      <w:spacing w:after="0"/>
+    </w:pPr>
+  </w:style>
+  <w:style w:type="character" w:customStyle="1" w:styleId="FooterChar">
+    <w:name w:val="Footer Char"/>
+    <w:basedOn w:val="DefaultParagraphFont"/>
+    <w:link w:val="Footer"/>
+    <w:uiPriority w:val="99"/>
+    <w:semiHidden/>
+    <w:rsid w:val="006C343B"/>
+    <w:rPr>
+      <w:lang w:val="en-US"/>
+    </w:rPr>
   </w:style>
 </w:styles>
 </file>

</xml_diff>

<commit_message>
early stop updates in mlp binary and multi
+ weight plot for logistic
</commit_message>
<xml_diff>
--- a/Results.docx
+++ b/Results.docx
@@ -2043,6 +2043,9 @@
             <w:pPr>
               <w:ind w:firstLine="0"/>
             </w:pPr>
+            <w:r>
+              <w:t>87 (W gauss.)</w:t>
+            </w:r>
           </w:p>
         </w:tc>
         <w:tc>
@@ -2053,6 +2056,9 @@
             <w:pPr>
               <w:ind w:firstLine="0"/>
             </w:pPr>
+            <w:r>
+              <w:t>0.1</w:t>
+            </w:r>
           </w:p>
         </w:tc>
         <w:tc>
@@ -2063,6 +2069,9 @@
             <w:pPr>
               <w:ind w:firstLine="0"/>
             </w:pPr>
+            <w:r>
+              <w:t>0.9</w:t>
+            </w:r>
           </w:p>
         </w:tc>
         <w:tc>
@@ -2073,6 +2082,9 @@
             <w:pPr>
               <w:ind w:firstLine="0"/>
             </w:pPr>
+            <w:r>
+              <w:t>0.5722</w:t>
+            </w:r>
           </w:p>
         </w:tc>
       </w:tr>
@@ -2085,6 +2097,9 @@
             <w:pPr>
               <w:ind w:firstLine="0"/>
             </w:pPr>
+            <w:r>
+              <w:t>3 (W = 5)</w:t>
+            </w:r>
           </w:p>
         </w:tc>
         <w:tc>
@@ -2095,6 +2110,9 @@
             <w:pPr>
               <w:ind w:firstLine="0"/>
             </w:pPr>
+            <w:r>
+              <w:t>0.1</w:t>
+            </w:r>
           </w:p>
         </w:tc>
         <w:tc>
@@ -2105,6 +2123,9 @@
             <w:pPr>
               <w:ind w:firstLine="0"/>
             </w:pPr>
+            <w:r>
+              <w:t>0.9</w:t>
+            </w:r>
           </w:p>
         </w:tc>
         <w:tc>
@@ -2115,6 +2136,9 @@
             <w:pPr>
               <w:ind w:firstLine="0"/>
             </w:pPr>
+            <w:r>
+              <w:t>NaN</w:t>
+            </w:r>
           </w:p>
         </w:tc>
       </w:tr>
@@ -2127,6 +2151,12 @@
             <w:pPr>
               <w:ind w:firstLine="0"/>
             </w:pPr>
+            <w:r>
+              <w:t>94</w:t>
+            </w:r>
+            <w:r>
+              <w:t>(W = 0.1)</w:t>
+            </w:r>
           </w:p>
         </w:tc>
         <w:tc>
@@ -2137,6 +2167,9 @@
             <w:pPr>
               <w:ind w:firstLine="0"/>
             </w:pPr>
+            <w:r>
+              <w:t>0.1</w:t>
+            </w:r>
           </w:p>
         </w:tc>
         <w:tc>
@@ -2147,6 +2180,9 @@
             <w:pPr>
               <w:ind w:firstLine="0"/>
             </w:pPr>
+            <w:r>
+              <w:t>0.9</w:t>
+            </w:r>
           </w:p>
         </w:tc>
         <w:tc>
@@ -2157,6 +2193,9 @@
             <w:pPr>
               <w:ind w:firstLine="0"/>
             </w:pPr>
+            <w:r>
+              <w:t>0.544</w:t>
+            </w:r>
           </w:p>
         </w:tc>
       </w:tr>

</xml_diff>

<commit_message>
rest of plots and results
</commit_message>
<xml_diff>
--- a/Results.docx
+++ b/Results.docx
@@ -1259,9 +1259,26 @@
       <w:pPr>
         <w:ind w:firstLine="0"/>
         <w:rPr>
+          <w:b/>
           <w:lang w:val="tr-TR"/>
         </w:rPr>
       </w:pPr>
+      <w:r>
+        <w:rPr>
+          <w:b/>
+          <w:lang w:val="tr-TR"/>
+        </w:rPr>
+        <w:t xml:space="preserve">zero_one_error_test = </w:t>
+      </w:r>
+      <w:proofErr w:type="gramStart"/>
+      <w:r>
+        <w:rPr>
+          <w:b/>
+          <w:lang w:val="tr-TR"/>
+        </w:rPr>
+        <w:t>0.0278</w:t>
+      </w:r>
+      <w:proofErr w:type="gramEnd"/>
     </w:p>
     <w:p>
       <w:pPr>
@@ -1760,6 +1777,2125 @@
         <w:ind w:firstLine="0"/>
       </w:pPr>
     </w:p>
+    <w:p>
+      <w:pPr>
+        <w:ind w:firstLine="0"/>
+        <w:rPr>
+          <w:b/>
+          <w:lang w:val="tr-TR"/>
+        </w:rPr>
+      </w:pPr>
+      <w:r>
+        <w:rPr>
+          <w:b/>
+          <w:lang w:val="tr-TR"/>
+        </w:rPr>
+        <w:t>Multiway MLP</w:t>
+      </w:r>
+    </w:p>
+    <w:p>
+      <w:pPr>
+        <w:ind w:firstLine="0"/>
+        <w:rPr>
+          <w:b/>
+          <w:lang w:val="tr-TR"/>
+        </w:rPr>
+      </w:pPr>
+    </w:p>
+    <w:tbl>
+      <w:tblPr>
+        <w:tblStyle w:val="TableGrid"/>
+        <w:tblW w:w="10031" w:type="dxa"/>
+        <w:tblLayout w:type="fixed"/>
+        <w:tblLook w:val="04A0"/>
+      </w:tblPr>
+      <w:tblGrid>
+        <w:gridCol w:w="2783"/>
+        <w:gridCol w:w="1861"/>
+        <w:gridCol w:w="1843"/>
+        <w:gridCol w:w="992"/>
+        <w:gridCol w:w="993"/>
+        <w:gridCol w:w="1559"/>
+      </w:tblGrid>
+      <w:tr>
+        <w:tc>
+          <w:tcPr>
+            <w:tcW w:w="2783" w:type="dxa"/>
+          </w:tcPr>
+          <w:p>
+            <w:pPr>
+              <w:ind w:firstLine="0"/>
+              <w:rPr>
+                <w:b/>
+                <w:lang w:val="tr-TR"/>
+              </w:rPr>
+            </w:pPr>
+            <w:r>
+              <w:rPr>
+                <w:b/>
+                <w:lang w:val="tr-TR"/>
+              </w:rPr>
+              <w:t>Epoch</w:t>
+            </w:r>
+          </w:p>
+        </w:tc>
+        <w:tc>
+          <w:tcPr>
+            <w:tcW w:w="1861" w:type="dxa"/>
+          </w:tcPr>
+          <w:p>
+            <w:pPr>
+              <w:ind w:firstLine="0"/>
+              <w:rPr>
+                <w:b/>
+                <w:lang w:val="tr-TR"/>
+              </w:rPr>
+            </w:pPr>
+            <w:r>
+              <w:rPr>
+                <w:b/>
+                <w:lang w:val="tr-TR"/>
+              </w:rPr>
+              <w:t>h1</w:t>
+            </w:r>
+          </w:p>
+        </w:tc>
+        <w:tc>
+          <w:tcPr>
+            <w:tcW w:w="1843" w:type="dxa"/>
+          </w:tcPr>
+          <w:p>
+            <w:pPr>
+              <w:ind w:firstLine="0"/>
+              <w:rPr>
+                <w:b/>
+                <w:lang w:val="tr-TR"/>
+              </w:rPr>
+            </w:pPr>
+            <w:r>
+              <w:rPr>
+                <w:b/>
+                <w:lang w:val="tr-TR"/>
+              </w:rPr>
+              <w:t>h2</w:t>
+            </w:r>
+          </w:p>
+        </w:tc>
+        <w:tc>
+          <w:tcPr>
+            <w:tcW w:w="992" w:type="dxa"/>
+          </w:tcPr>
+          <w:p>
+            <w:pPr>
+              <w:ind w:firstLine="0"/>
+              <w:rPr>
+                <w:b/>
+                <w:lang w:val="tr-TR"/>
+              </w:rPr>
+            </w:pPr>
+            <w:proofErr w:type="gramStart"/>
+            <w:r>
+              <w:rPr>
+                <w:b/>
+                <w:lang w:val="tr-TR"/>
+              </w:rPr>
+              <w:t>nu</w:t>
+            </w:r>
+            <w:proofErr w:type="gramEnd"/>
+          </w:p>
+        </w:tc>
+        <w:tc>
+          <w:tcPr>
+            <w:tcW w:w="993" w:type="dxa"/>
+          </w:tcPr>
+          <w:p>
+            <w:pPr>
+              <w:ind w:firstLine="0"/>
+              <w:rPr>
+                <w:b/>
+                <w:lang w:val="tr-TR"/>
+              </w:rPr>
+            </w:pPr>
+            <w:proofErr w:type="gramStart"/>
+            <w:r>
+              <w:rPr>
+                <w:b/>
+                <w:lang w:val="tr-TR"/>
+              </w:rPr>
+              <w:t>mu</w:t>
+            </w:r>
+            <w:proofErr w:type="gramEnd"/>
+          </w:p>
+        </w:tc>
+        <w:tc>
+          <w:tcPr>
+            <w:tcW w:w="1559" w:type="dxa"/>
+          </w:tcPr>
+          <w:p>
+            <w:pPr>
+              <w:ind w:firstLine="0"/>
+              <w:rPr>
+                <w:b/>
+                <w:lang w:val="tr-TR"/>
+              </w:rPr>
+            </w:pPr>
+            <w:proofErr w:type="gramStart"/>
+            <w:r>
+              <w:rPr>
+                <w:b/>
+                <w:lang w:val="tr-TR"/>
+              </w:rPr>
+              <w:t>test</w:t>
+            </w:r>
+            <w:proofErr w:type="gramEnd"/>
+            <w:r>
+              <w:rPr>
+                <w:b/>
+                <w:lang w:val="tr-TR"/>
+              </w:rPr>
+              <w:t xml:space="preserve"> error</w:t>
+            </w:r>
+          </w:p>
+        </w:tc>
+      </w:tr>
+      <w:tr>
+        <w:tc>
+          <w:tcPr>
+            <w:tcW w:w="2783" w:type="dxa"/>
+          </w:tcPr>
+          <w:p>
+            <w:pPr>
+              <w:ind w:firstLine="0"/>
+              <w:rPr>
+                <w:lang w:val="tr-TR"/>
+              </w:rPr>
+            </w:pPr>
+            <w:r>
+              <w:rPr>
+                <w:lang w:val="tr-TR"/>
+              </w:rPr>
+              <w:t>65</w:t>
+            </w:r>
+          </w:p>
+        </w:tc>
+        <w:tc>
+          <w:tcPr>
+            <w:tcW w:w="1861" w:type="dxa"/>
+          </w:tcPr>
+          <w:p>
+            <w:pPr>
+              <w:ind w:firstLine="0"/>
+              <w:rPr>
+                <w:lang w:val="tr-TR"/>
+              </w:rPr>
+            </w:pPr>
+            <w:r>
+              <w:rPr>
+                <w:lang w:val="tr-TR"/>
+              </w:rPr>
+              <w:t>10</w:t>
+            </w:r>
+          </w:p>
+        </w:tc>
+        <w:tc>
+          <w:tcPr>
+            <w:tcW w:w="1843" w:type="dxa"/>
+          </w:tcPr>
+          <w:p>
+            <w:pPr>
+              <w:ind w:firstLine="0"/>
+              <w:rPr>
+                <w:lang w:val="tr-TR"/>
+              </w:rPr>
+            </w:pPr>
+            <w:r>
+              <w:rPr>
+                <w:lang w:val="tr-TR"/>
+              </w:rPr>
+              <w:t>90</w:t>
+            </w:r>
+          </w:p>
+        </w:tc>
+        <w:tc>
+          <w:tcPr>
+            <w:tcW w:w="992" w:type="dxa"/>
+          </w:tcPr>
+          <w:p>
+            <w:pPr>
+              <w:ind w:firstLine="0"/>
+              <w:rPr>
+                <w:lang w:val="tr-TR"/>
+              </w:rPr>
+            </w:pPr>
+            <w:r>
+              <w:rPr>
+                <w:lang w:val="tr-TR"/>
+              </w:rPr>
+              <w:t>0.1</w:t>
+            </w:r>
+          </w:p>
+        </w:tc>
+        <w:tc>
+          <w:tcPr>
+            <w:tcW w:w="993" w:type="dxa"/>
+          </w:tcPr>
+          <w:p>
+            <w:pPr>
+              <w:ind w:firstLine="0"/>
+              <w:rPr>
+                <w:lang w:val="tr-TR"/>
+              </w:rPr>
+            </w:pPr>
+            <w:r>
+              <w:rPr>
+                <w:lang w:val="tr-TR"/>
+              </w:rPr>
+              <w:t>0.9</w:t>
+            </w:r>
+          </w:p>
+        </w:tc>
+        <w:tc>
+          <w:tcPr>
+            <w:tcW w:w="1559" w:type="dxa"/>
+          </w:tcPr>
+          <w:p>
+            <w:pPr>
+              <w:ind w:firstLine="0"/>
+              <w:rPr>
+                <w:lang w:val="tr-TR"/>
+              </w:rPr>
+            </w:pPr>
+            <w:r>
+              <w:rPr>
+                <w:lang w:val="tr-TR"/>
+              </w:rPr>
+              <w:t>0.</w:t>
+            </w:r>
+            <w:r>
+              <w:rPr>
+                <w:lang w:val="tr-TR"/>
+              </w:rPr>
+              <w:t>2548</w:t>
+            </w:r>
+          </w:p>
+        </w:tc>
+      </w:tr>
+      <w:tr>
+        <w:tc>
+          <w:tcPr>
+            <w:tcW w:w="2783" w:type="dxa"/>
+          </w:tcPr>
+          <w:p>
+            <w:pPr>
+              <w:ind w:firstLine="0"/>
+              <w:rPr>
+                <w:lang w:val="tr-TR"/>
+              </w:rPr>
+            </w:pPr>
+            <w:r>
+              <w:rPr>
+                <w:lang w:val="tr-TR"/>
+              </w:rPr>
+              <w:t>12</w:t>
+            </w:r>
+          </w:p>
+        </w:tc>
+        <w:tc>
+          <w:tcPr>
+            <w:tcW w:w="1861" w:type="dxa"/>
+          </w:tcPr>
+          <w:p>
+            <w:pPr>
+              <w:ind w:firstLine="0"/>
+              <w:rPr>
+                <w:lang w:val="tr-TR"/>
+              </w:rPr>
+            </w:pPr>
+            <w:r>
+              <w:rPr>
+                <w:lang w:val="tr-TR"/>
+              </w:rPr>
+              <w:t>90</w:t>
+            </w:r>
+          </w:p>
+        </w:tc>
+        <w:tc>
+          <w:tcPr>
+            <w:tcW w:w="1843" w:type="dxa"/>
+          </w:tcPr>
+          <w:p>
+            <w:pPr>
+              <w:ind w:firstLine="0"/>
+              <w:rPr>
+                <w:lang w:val="tr-TR"/>
+              </w:rPr>
+            </w:pPr>
+            <w:r>
+              <w:rPr>
+                <w:lang w:val="tr-TR"/>
+              </w:rPr>
+              <w:t>10</w:t>
+            </w:r>
+          </w:p>
+        </w:tc>
+        <w:tc>
+          <w:tcPr>
+            <w:tcW w:w="992" w:type="dxa"/>
+          </w:tcPr>
+          <w:p>
+            <w:pPr>
+              <w:ind w:firstLine="0"/>
+              <w:rPr>
+                <w:lang w:val="tr-TR"/>
+              </w:rPr>
+            </w:pPr>
+            <w:r>
+              <w:rPr>
+                <w:lang w:val="tr-TR"/>
+              </w:rPr>
+              <w:t>0.1</w:t>
+            </w:r>
+          </w:p>
+        </w:tc>
+        <w:tc>
+          <w:tcPr>
+            <w:tcW w:w="993" w:type="dxa"/>
+          </w:tcPr>
+          <w:p>
+            <w:pPr>
+              <w:ind w:firstLine="0"/>
+              <w:rPr>
+                <w:lang w:val="tr-TR"/>
+              </w:rPr>
+            </w:pPr>
+            <w:r>
+              <w:rPr>
+                <w:lang w:val="tr-TR"/>
+              </w:rPr>
+              <w:t>0.9</w:t>
+            </w:r>
+          </w:p>
+        </w:tc>
+        <w:tc>
+          <w:tcPr>
+            <w:tcW w:w="1559" w:type="dxa"/>
+          </w:tcPr>
+          <w:p>
+            <w:pPr>
+              <w:ind w:firstLine="0"/>
+              <w:rPr>
+                <w:lang w:val="tr-TR"/>
+              </w:rPr>
+            </w:pPr>
+            <w:r>
+              <w:rPr>
+                <w:lang w:val="tr-TR"/>
+              </w:rPr>
+              <w:t>NaN</w:t>
+            </w:r>
+          </w:p>
+        </w:tc>
+      </w:tr>
+      <w:tr>
+        <w:tc>
+          <w:tcPr>
+            <w:tcW w:w="2783" w:type="dxa"/>
+          </w:tcPr>
+          <w:p>
+            <w:pPr>
+              <w:ind w:firstLine="0"/>
+              <w:rPr>
+                <w:lang w:val="tr-TR"/>
+              </w:rPr>
+            </w:pPr>
+            <w:r>
+              <w:rPr>
+                <w:lang w:val="tr-TR"/>
+              </w:rPr>
+              <w:t>1</w:t>
+            </w:r>
+            <w:r>
+              <w:rPr>
+                <w:lang w:val="tr-TR"/>
+              </w:rPr>
+              <w:t>7</w:t>
+            </w:r>
+          </w:p>
+        </w:tc>
+        <w:tc>
+          <w:tcPr>
+            <w:tcW w:w="1861" w:type="dxa"/>
+          </w:tcPr>
+          <w:p>
+            <w:pPr>
+              <w:ind w:firstLine="0"/>
+              <w:rPr>
+                <w:lang w:val="tr-TR"/>
+              </w:rPr>
+            </w:pPr>
+            <w:r>
+              <w:rPr>
+                <w:lang w:val="tr-TR"/>
+              </w:rPr>
+              <w:t>50</w:t>
+            </w:r>
+          </w:p>
+        </w:tc>
+        <w:tc>
+          <w:tcPr>
+            <w:tcW w:w="1843" w:type="dxa"/>
+          </w:tcPr>
+          <w:p>
+            <w:pPr>
+              <w:ind w:firstLine="0"/>
+              <w:rPr>
+                <w:lang w:val="tr-TR"/>
+              </w:rPr>
+            </w:pPr>
+            <w:r>
+              <w:rPr>
+                <w:lang w:val="tr-TR"/>
+              </w:rPr>
+              <w:t>50</w:t>
+            </w:r>
+          </w:p>
+        </w:tc>
+        <w:tc>
+          <w:tcPr>
+            <w:tcW w:w="992" w:type="dxa"/>
+          </w:tcPr>
+          <w:p>
+            <w:pPr>
+              <w:ind w:firstLine="0"/>
+              <w:rPr>
+                <w:lang w:val="tr-TR"/>
+              </w:rPr>
+            </w:pPr>
+            <w:r>
+              <w:rPr>
+                <w:lang w:val="tr-TR"/>
+              </w:rPr>
+              <w:t>0.1</w:t>
+            </w:r>
+          </w:p>
+        </w:tc>
+        <w:tc>
+          <w:tcPr>
+            <w:tcW w:w="993" w:type="dxa"/>
+          </w:tcPr>
+          <w:p>
+            <w:pPr>
+              <w:ind w:firstLine="0"/>
+              <w:rPr>
+                <w:lang w:val="tr-TR"/>
+              </w:rPr>
+            </w:pPr>
+            <w:r>
+              <w:rPr>
+                <w:lang w:val="tr-TR"/>
+              </w:rPr>
+              <w:t>0.9</w:t>
+            </w:r>
+          </w:p>
+        </w:tc>
+        <w:tc>
+          <w:tcPr>
+            <w:tcW w:w="1559" w:type="dxa"/>
+          </w:tcPr>
+          <w:p>
+            <w:pPr>
+              <w:ind w:firstLine="0"/>
+              <w:rPr>
+                <w:lang w:val="tr-TR"/>
+              </w:rPr>
+            </w:pPr>
+            <w:r>
+              <w:rPr>
+                <w:lang w:val="tr-TR"/>
+              </w:rPr>
+              <w:t>0.</w:t>
+            </w:r>
+            <w:r>
+              <w:rPr>
+                <w:lang w:val="tr-TR"/>
+              </w:rPr>
+              <w:t>1359</w:t>
+            </w:r>
+          </w:p>
+        </w:tc>
+      </w:tr>
+      <w:tr>
+        <w:tc>
+          <w:tcPr>
+            <w:tcW w:w="2783" w:type="dxa"/>
+          </w:tcPr>
+          <w:p>
+            <w:pPr>
+              <w:ind w:firstLine="0"/>
+              <w:rPr>
+                <w:lang w:val="tr-TR"/>
+              </w:rPr>
+            </w:pPr>
+            <w:r>
+              <w:rPr>
+                <w:lang w:val="tr-TR"/>
+              </w:rPr>
+              <w:t>3</w:t>
+            </w:r>
+          </w:p>
+        </w:tc>
+        <w:tc>
+          <w:tcPr>
+            <w:tcW w:w="1861" w:type="dxa"/>
+          </w:tcPr>
+          <w:p>
+            <w:pPr>
+              <w:ind w:firstLine="0"/>
+              <w:rPr>
+                <w:lang w:val="tr-TR"/>
+              </w:rPr>
+            </w:pPr>
+            <w:r>
+              <w:rPr>
+                <w:lang w:val="tr-TR"/>
+              </w:rPr>
+              <w:t>50</w:t>
+            </w:r>
+          </w:p>
+        </w:tc>
+        <w:tc>
+          <w:tcPr>
+            <w:tcW w:w="1843" w:type="dxa"/>
+          </w:tcPr>
+          <w:p>
+            <w:pPr>
+              <w:ind w:firstLine="0"/>
+              <w:rPr>
+                <w:lang w:val="tr-TR"/>
+              </w:rPr>
+            </w:pPr>
+            <w:r>
+              <w:rPr>
+                <w:lang w:val="tr-TR"/>
+              </w:rPr>
+              <w:t>50</w:t>
+            </w:r>
+          </w:p>
+        </w:tc>
+        <w:tc>
+          <w:tcPr>
+            <w:tcW w:w="992" w:type="dxa"/>
+          </w:tcPr>
+          <w:p>
+            <w:pPr>
+              <w:ind w:firstLine="0"/>
+              <w:rPr>
+                <w:lang w:val="tr-TR"/>
+              </w:rPr>
+            </w:pPr>
+            <w:r>
+              <w:rPr>
+                <w:lang w:val="tr-TR"/>
+              </w:rPr>
+              <w:t>0.1</w:t>
+            </w:r>
+          </w:p>
+        </w:tc>
+        <w:tc>
+          <w:tcPr>
+            <w:tcW w:w="993" w:type="dxa"/>
+          </w:tcPr>
+          <w:p>
+            <w:pPr>
+              <w:ind w:firstLine="0"/>
+              <w:rPr>
+                <w:lang w:val="tr-TR"/>
+              </w:rPr>
+            </w:pPr>
+            <w:r>
+              <w:rPr>
+                <w:lang w:val="tr-TR"/>
+              </w:rPr>
+              <w:t>0.1</w:t>
+            </w:r>
+          </w:p>
+        </w:tc>
+        <w:tc>
+          <w:tcPr>
+            <w:tcW w:w="1559" w:type="dxa"/>
+          </w:tcPr>
+          <w:p>
+            <w:pPr>
+              <w:ind w:firstLine="0"/>
+              <w:rPr>
+                <w:lang w:val="tr-TR"/>
+              </w:rPr>
+            </w:pPr>
+            <w:r>
+              <w:rPr>
+                <w:lang w:val="tr-TR"/>
+              </w:rPr>
+              <w:t>NaN</w:t>
+            </w:r>
+          </w:p>
+        </w:tc>
+      </w:tr>
+      <w:tr>
+        <w:tc>
+          <w:tcPr>
+            <w:tcW w:w="2783" w:type="dxa"/>
+          </w:tcPr>
+          <w:p>
+            <w:pPr>
+              <w:ind w:firstLine="0"/>
+              <w:rPr>
+                <w:lang w:val="tr-TR"/>
+              </w:rPr>
+            </w:pPr>
+            <w:r>
+              <w:rPr>
+                <w:lang w:val="tr-TR"/>
+              </w:rPr>
+              <w:t>29</w:t>
+            </w:r>
+          </w:p>
+        </w:tc>
+        <w:tc>
+          <w:tcPr>
+            <w:tcW w:w="1861" w:type="dxa"/>
+          </w:tcPr>
+          <w:p>
+            <w:pPr>
+              <w:ind w:firstLine="0"/>
+              <w:rPr>
+                <w:lang w:val="tr-TR"/>
+              </w:rPr>
+            </w:pPr>
+            <w:r>
+              <w:rPr>
+                <w:lang w:val="tr-TR"/>
+              </w:rPr>
+              <w:t>50</w:t>
+            </w:r>
+          </w:p>
+        </w:tc>
+        <w:tc>
+          <w:tcPr>
+            <w:tcW w:w="1843" w:type="dxa"/>
+          </w:tcPr>
+          <w:p>
+            <w:pPr>
+              <w:ind w:firstLine="0"/>
+              <w:rPr>
+                <w:lang w:val="tr-TR"/>
+              </w:rPr>
+            </w:pPr>
+            <w:r>
+              <w:rPr>
+                <w:lang w:val="tr-TR"/>
+              </w:rPr>
+              <w:t>50</w:t>
+            </w:r>
+          </w:p>
+        </w:tc>
+        <w:tc>
+          <w:tcPr>
+            <w:tcW w:w="992" w:type="dxa"/>
+          </w:tcPr>
+          <w:p>
+            <w:pPr>
+              <w:ind w:firstLine="0"/>
+              <w:rPr>
+                <w:lang w:val="tr-TR"/>
+              </w:rPr>
+            </w:pPr>
+            <w:r>
+              <w:rPr>
+                <w:lang w:val="tr-TR"/>
+              </w:rPr>
+              <w:t>0.1</w:t>
+            </w:r>
+          </w:p>
+        </w:tc>
+        <w:tc>
+          <w:tcPr>
+            <w:tcW w:w="993" w:type="dxa"/>
+          </w:tcPr>
+          <w:p>
+            <w:pPr>
+              <w:ind w:firstLine="0"/>
+              <w:rPr>
+                <w:lang w:val="tr-TR"/>
+              </w:rPr>
+            </w:pPr>
+            <w:r>
+              <w:rPr>
+                <w:lang w:val="tr-TR"/>
+              </w:rPr>
+              <w:t>0.9</w:t>
+            </w:r>
+          </w:p>
+        </w:tc>
+        <w:tc>
+          <w:tcPr>
+            <w:tcW w:w="1559" w:type="dxa"/>
+          </w:tcPr>
+          <w:p>
+            <w:pPr>
+              <w:ind w:firstLine="0"/>
+              <w:rPr>
+                <w:lang w:val="tr-TR"/>
+              </w:rPr>
+            </w:pPr>
+            <w:r>
+              <w:rPr>
+                <w:lang w:val="tr-TR"/>
+              </w:rPr>
+              <w:t>0.1</w:t>
+            </w:r>
+            <w:r>
+              <w:rPr>
+                <w:lang w:val="tr-TR"/>
+              </w:rPr>
+              <w:t>534</w:t>
+            </w:r>
+          </w:p>
+        </w:tc>
+      </w:tr>
+      <w:tr>
+        <w:tc>
+          <w:tcPr>
+            <w:tcW w:w="2783" w:type="dxa"/>
+          </w:tcPr>
+          <w:p>
+            <w:pPr>
+              <w:ind w:firstLine="0"/>
+              <w:rPr>
+                <w:lang w:val="tr-TR"/>
+              </w:rPr>
+            </w:pPr>
+            <w:r>
+              <w:rPr>
+                <w:lang w:val="tr-TR"/>
+              </w:rPr>
+              <w:t>3</w:t>
+            </w:r>
+          </w:p>
+        </w:tc>
+        <w:tc>
+          <w:tcPr>
+            <w:tcW w:w="1861" w:type="dxa"/>
+          </w:tcPr>
+          <w:p>
+            <w:pPr>
+              <w:ind w:firstLine="0"/>
+              <w:rPr>
+                <w:lang w:val="tr-TR"/>
+              </w:rPr>
+            </w:pPr>
+            <w:r>
+              <w:rPr>
+                <w:lang w:val="tr-TR"/>
+              </w:rPr>
+              <w:t>50</w:t>
+            </w:r>
+          </w:p>
+        </w:tc>
+        <w:tc>
+          <w:tcPr>
+            <w:tcW w:w="1843" w:type="dxa"/>
+          </w:tcPr>
+          <w:p>
+            <w:pPr>
+              <w:ind w:firstLine="0"/>
+              <w:rPr>
+                <w:lang w:val="tr-TR"/>
+              </w:rPr>
+            </w:pPr>
+            <w:r>
+              <w:rPr>
+                <w:lang w:val="tr-TR"/>
+              </w:rPr>
+              <w:t>50</w:t>
+            </w:r>
+          </w:p>
+        </w:tc>
+        <w:tc>
+          <w:tcPr>
+            <w:tcW w:w="992" w:type="dxa"/>
+          </w:tcPr>
+          <w:p>
+            <w:pPr>
+              <w:ind w:firstLine="0"/>
+              <w:rPr>
+                <w:lang w:val="tr-TR"/>
+              </w:rPr>
+            </w:pPr>
+            <w:r>
+              <w:rPr>
+                <w:lang w:val="tr-TR"/>
+              </w:rPr>
+              <w:t>0.9</w:t>
+            </w:r>
+          </w:p>
+        </w:tc>
+        <w:tc>
+          <w:tcPr>
+            <w:tcW w:w="993" w:type="dxa"/>
+          </w:tcPr>
+          <w:p>
+            <w:pPr>
+              <w:ind w:firstLine="0"/>
+              <w:rPr>
+                <w:lang w:val="tr-TR"/>
+              </w:rPr>
+            </w:pPr>
+            <w:r>
+              <w:rPr>
+                <w:lang w:val="tr-TR"/>
+              </w:rPr>
+              <w:t>0.9</w:t>
+            </w:r>
+          </w:p>
+        </w:tc>
+        <w:tc>
+          <w:tcPr>
+            <w:tcW w:w="1559" w:type="dxa"/>
+          </w:tcPr>
+          <w:p>
+            <w:pPr>
+              <w:ind w:firstLine="0"/>
+              <w:rPr>
+                <w:lang w:val="tr-TR"/>
+              </w:rPr>
+            </w:pPr>
+            <w:r>
+              <w:rPr>
+                <w:lang w:val="tr-TR"/>
+              </w:rPr>
+              <w:t>NaN</w:t>
+            </w:r>
+          </w:p>
+        </w:tc>
+      </w:tr>
+      <w:tr>
+        <w:tc>
+          <w:tcPr>
+            <w:tcW w:w="2783" w:type="dxa"/>
+          </w:tcPr>
+          <w:p>
+            <w:pPr>
+              <w:ind w:firstLine="0"/>
+              <w:rPr>
+                <w:lang w:val="tr-TR"/>
+              </w:rPr>
+            </w:pPr>
+            <w:r>
+              <w:rPr>
+                <w:lang w:val="tr-TR"/>
+              </w:rPr>
+              <w:t>36 (</w:t>
+            </w:r>
+            <w:r>
+              <w:rPr>
+                <w:lang w:val="tr-TR"/>
+              </w:rPr>
+              <w:t>std = 1/n</w:t>
+            </w:r>
+            <w:r>
+              <w:rPr>
+                <w:lang w:val="tr-TR"/>
+              </w:rPr>
+              <w:t>)</w:t>
+            </w:r>
+          </w:p>
+        </w:tc>
+        <w:tc>
+          <w:tcPr>
+            <w:tcW w:w="1861" w:type="dxa"/>
+          </w:tcPr>
+          <w:p>
+            <w:pPr>
+              <w:ind w:firstLine="0"/>
+              <w:rPr>
+                <w:lang w:val="tr-TR"/>
+              </w:rPr>
+            </w:pPr>
+            <w:r>
+              <w:rPr>
+                <w:lang w:val="tr-TR"/>
+              </w:rPr>
+              <w:t>50</w:t>
+            </w:r>
+          </w:p>
+        </w:tc>
+        <w:tc>
+          <w:tcPr>
+            <w:tcW w:w="1843" w:type="dxa"/>
+          </w:tcPr>
+          <w:p>
+            <w:pPr>
+              <w:ind w:firstLine="0"/>
+              <w:rPr>
+                <w:lang w:val="tr-TR"/>
+              </w:rPr>
+            </w:pPr>
+            <w:r>
+              <w:rPr>
+                <w:lang w:val="tr-TR"/>
+              </w:rPr>
+              <w:t>50</w:t>
+            </w:r>
+          </w:p>
+        </w:tc>
+        <w:tc>
+          <w:tcPr>
+            <w:tcW w:w="992" w:type="dxa"/>
+          </w:tcPr>
+          <w:p>
+            <w:pPr>
+              <w:ind w:firstLine="0"/>
+              <w:rPr>
+                <w:lang w:val="tr-TR"/>
+              </w:rPr>
+            </w:pPr>
+            <w:r>
+              <w:rPr>
+                <w:lang w:val="tr-TR"/>
+              </w:rPr>
+              <w:t>0.1</w:t>
+            </w:r>
+          </w:p>
+        </w:tc>
+        <w:tc>
+          <w:tcPr>
+            <w:tcW w:w="993" w:type="dxa"/>
+          </w:tcPr>
+          <w:p>
+            <w:pPr>
+              <w:ind w:firstLine="0"/>
+              <w:rPr>
+                <w:lang w:val="tr-TR"/>
+              </w:rPr>
+            </w:pPr>
+            <w:r>
+              <w:rPr>
+                <w:lang w:val="tr-TR"/>
+              </w:rPr>
+              <w:t>0.</w:t>
+            </w:r>
+            <w:r>
+              <w:rPr>
+                <w:lang w:val="tr-TR"/>
+              </w:rPr>
+              <w:t>9</w:t>
+            </w:r>
+          </w:p>
+        </w:tc>
+        <w:tc>
+          <w:tcPr>
+            <w:tcW w:w="1559" w:type="dxa"/>
+          </w:tcPr>
+          <w:p>
+            <w:pPr>
+              <w:ind w:firstLine="0"/>
+              <w:rPr>
+                <w:lang w:val="tr-TR"/>
+              </w:rPr>
+            </w:pPr>
+            <w:r>
+              <w:rPr>
+                <w:lang w:val="tr-TR"/>
+              </w:rPr>
+              <w:t>0.</w:t>
+            </w:r>
+            <w:r>
+              <w:rPr>
+                <w:lang w:val="tr-TR"/>
+              </w:rPr>
+              <w:t>1398</w:t>
+            </w:r>
+          </w:p>
+        </w:tc>
+      </w:tr>
+      <w:tr>
+        <w:tc>
+          <w:tcPr>
+            <w:tcW w:w="2783" w:type="dxa"/>
+          </w:tcPr>
+          <w:p>
+            <w:pPr>
+              <w:ind w:firstLine="0"/>
+              <w:rPr>
+                <w:lang w:val="tr-TR"/>
+              </w:rPr>
+            </w:pPr>
+            <w:r>
+              <w:rPr>
+                <w:lang w:val="tr-TR"/>
+              </w:rPr>
+              <w:t>3 (</w:t>
+            </w:r>
+            <w:r>
+              <w:rPr>
+                <w:lang w:val="tr-TR"/>
+              </w:rPr>
+              <w:t>std = 1/2n)</w:t>
+            </w:r>
+          </w:p>
+        </w:tc>
+        <w:tc>
+          <w:tcPr>
+            <w:tcW w:w="1861" w:type="dxa"/>
+          </w:tcPr>
+          <w:p>
+            <w:pPr>
+              <w:ind w:firstLine="0"/>
+              <w:rPr>
+                <w:lang w:val="tr-TR"/>
+              </w:rPr>
+            </w:pPr>
+            <w:r>
+              <w:rPr>
+                <w:lang w:val="tr-TR"/>
+              </w:rPr>
+              <w:t>50</w:t>
+            </w:r>
+          </w:p>
+        </w:tc>
+        <w:tc>
+          <w:tcPr>
+            <w:tcW w:w="1843" w:type="dxa"/>
+          </w:tcPr>
+          <w:p>
+            <w:pPr>
+              <w:ind w:firstLine="0"/>
+              <w:rPr>
+                <w:lang w:val="tr-TR"/>
+              </w:rPr>
+            </w:pPr>
+            <w:r>
+              <w:rPr>
+                <w:lang w:val="tr-TR"/>
+              </w:rPr>
+              <w:t>50</w:t>
+            </w:r>
+          </w:p>
+        </w:tc>
+        <w:tc>
+          <w:tcPr>
+            <w:tcW w:w="992" w:type="dxa"/>
+          </w:tcPr>
+          <w:p>
+            <w:pPr>
+              <w:ind w:firstLine="0"/>
+              <w:rPr>
+                <w:lang w:val="tr-TR"/>
+              </w:rPr>
+            </w:pPr>
+            <w:r>
+              <w:rPr>
+                <w:lang w:val="tr-TR"/>
+              </w:rPr>
+              <w:t>0.1</w:t>
+            </w:r>
+          </w:p>
+        </w:tc>
+        <w:tc>
+          <w:tcPr>
+            <w:tcW w:w="993" w:type="dxa"/>
+          </w:tcPr>
+          <w:p>
+            <w:pPr>
+              <w:ind w:firstLine="0"/>
+              <w:rPr>
+                <w:lang w:val="tr-TR"/>
+              </w:rPr>
+            </w:pPr>
+            <w:r>
+              <w:rPr>
+                <w:lang w:val="tr-TR"/>
+              </w:rPr>
+              <w:t>0.</w:t>
+            </w:r>
+            <w:r>
+              <w:rPr>
+                <w:lang w:val="tr-TR"/>
+              </w:rPr>
+              <w:t>9</w:t>
+            </w:r>
+          </w:p>
+        </w:tc>
+        <w:tc>
+          <w:tcPr>
+            <w:tcW w:w="1559" w:type="dxa"/>
+          </w:tcPr>
+          <w:p>
+            <w:pPr>
+              <w:ind w:firstLine="0"/>
+              <w:rPr>
+                <w:lang w:val="tr-TR"/>
+              </w:rPr>
+            </w:pPr>
+            <w:r>
+              <w:rPr>
+                <w:lang w:val="tr-TR"/>
+              </w:rPr>
+              <w:t>0.</w:t>
+            </w:r>
+            <w:r>
+              <w:rPr>
+                <w:lang w:val="tr-TR"/>
+              </w:rPr>
+              <w:t>1322</w:t>
+            </w:r>
+          </w:p>
+        </w:tc>
+      </w:tr>
+      <w:tr>
+        <w:tc>
+          <w:tcPr>
+            <w:tcW w:w="2783" w:type="dxa"/>
+          </w:tcPr>
+          <w:p>
+            <w:pPr>
+              <w:ind w:firstLine="0"/>
+              <w:rPr>
+                <w:b/>
+                <w:lang w:val="tr-TR"/>
+              </w:rPr>
+            </w:pPr>
+            <w:r>
+              <w:rPr>
+                <w:b/>
+                <w:lang w:val="tr-TR"/>
+              </w:rPr>
+              <w:t>3 (</w:t>
+            </w:r>
+            <w:r>
+              <w:rPr>
+                <w:b/>
+                <w:lang w:val="tr-TR"/>
+              </w:rPr>
+              <w:t>std = 1/100n</w:t>
+            </w:r>
+            <w:r>
+              <w:rPr>
+                <w:b/>
+                <w:lang w:val="tr-TR"/>
+              </w:rPr>
+              <w:t>)</w:t>
+            </w:r>
+          </w:p>
+        </w:tc>
+        <w:tc>
+          <w:tcPr>
+            <w:tcW w:w="1861" w:type="dxa"/>
+          </w:tcPr>
+          <w:p>
+            <w:pPr>
+              <w:ind w:firstLine="0"/>
+              <w:rPr>
+                <w:b/>
+                <w:lang w:val="tr-TR"/>
+              </w:rPr>
+            </w:pPr>
+            <w:r>
+              <w:rPr>
+                <w:b/>
+                <w:lang w:val="tr-TR"/>
+              </w:rPr>
+              <w:t>50</w:t>
+            </w:r>
+          </w:p>
+        </w:tc>
+        <w:tc>
+          <w:tcPr>
+            <w:tcW w:w="1843" w:type="dxa"/>
+          </w:tcPr>
+          <w:p>
+            <w:pPr>
+              <w:ind w:firstLine="0"/>
+              <w:rPr>
+                <w:b/>
+                <w:lang w:val="tr-TR"/>
+              </w:rPr>
+            </w:pPr>
+            <w:r>
+              <w:rPr>
+                <w:b/>
+                <w:lang w:val="tr-TR"/>
+              </w:rPr>
+              <w:t>50</w:t>
+            </w:r>
+          </w:p>
+        </w:tc>
+        <w:tc>
+          <w:tcPr>
+            <w:tcW w:w="992" w:type="dxa"/>
+          </w:tcPr>
+          <w:p>
+            <w:pPr>
+              <w:ind w:firstLine="0"/>
+              <w:rPr>
+                <w:b/>
+                <w:lang w:val="tr-TR"/>
+              </w:rPr>
+            </w:pPr>
+            <w:r>
+              <w:rPr>
+                <w:b/>
+                <w:lang w:val="tr-TR"/>
+              </w:rPr>
+              <w:t>0.1</w:t>
+            </w:r>
+          </w:p>
+        </w:tc>
+        <w:tc>
+          <w:tcPr>
+            <w:tcW w:w="993" w:type="dxa"/>
+          </w:tcPr>
+          <w:p>
+            <w:pPr>
+              <w:ind w:firstLine="0"/>
+              <w:rPr>
+                <w:b/>
+                <w:lang w:val="tr-TR"/>
+              </w:rPr>
+            </w:pPr>
+            <w:r>
+              <w:rPr>
+                <w:b/>
+                <w:lang w:val="tr-TR"/>
+              </w:rPr>
+              <w:t>0.</w:t>
+            </w:r>
+            <w:r>
+              <w:rPr>
+                <w:b/>
+                <w:lang w:val="tr-TR"/>
+              </w:rPr>
+              <w:t>9</w:t>
+            </w:r>
+          </w:p>
+        </w:tc>
+        <w:tc>
+          <w:tcPr>
+            <w:tcW w:w="1559" w:type="dxa"/>
+          </w:tcPr>
+          <w:p>
+            <w:pPr>
+              <w:ind w:firstLine="0"/>
+              <w:rPr>
+                <w:b/>
+                <w:lang w:val="tr-TR"/>
+              </w:rPr>
+            </w:pPr>
+            <w:r>
+              <w:rPr>
+                <w:b/>
+                <w:lang w:val="tr-TR"/>
+              </w:rPr>
+              <w:t>0.1281</w:t>
+            </w:r>
+          </w:p>
+        </w:tc>
+      </w:tr>
+    </w:tbl>
+    <w:p>
+      <w:pPr>
+        <w:ind w:firstLine="0"/>
+        <w:rPr>
+          <w:b/>
+          <w:lang w:val="tr-TR"/>
+        </w:rPr>
+      </w:pPr>
+    </w:p>
+    <w:p>
+      <w:pPr>
+        <w:ind w:firstLine="0"/>
+        <w:rPr>
+          <w:b/>
+          <w:lang w:val="tr-TR"/>
+        </w:rPr>
+      </w:pPr>
+    </w:p>
+    <w:p>
+      <w:pPr>
+        <w:ind w:firstLine="0"/>
+        <w:rPr>
+          <w:b/>
+          <w:lang w:val="tr-TR"/>
+        </w:rPr>
+      </w:pPr>
+    </w:p>
+    <w:p>
+      <w:pPr>
+        <w:ind w:firstLine="0"/>
+        <w:rPr>
+          <w:b/>
+          <w:lang w:val="tr-TR"/>
+        </w:rPr>
+      </w:pPr>
+    </w:p>
+    <w:p>
+      <w:pPr>
+        <w:ind w:firstLine="0"/>
+        <w:rPr>
+          <w:b/>
+          <w:lang w:val="tr-TR"/>
+        </w:rPr>
+      </w:pPr>
+      <w:r>
+        <w:rPr>
+          <w:b/>
+          <w:lang w:val="tr-TR"/>
+        </w:rPr>
+        <w:lastRenderedPageBreak/>
+        <w:t>MLP Multi Confusion Matrix</w:t>
+      </w:r>
+      <w:r>
+        <w:rPr>
+          <w:b/>
+          <w:lang w:val="tr-TR"/>
+        </w:rPr>
+        <w:t xml:space="preserve"> for Chosen Model</w:t>
+      </w:r>
+    </w:p>
+    <w:p>
+      <w:pPr>
+        <w:ind w:firstLine="0"/>
+        <w:rPr>
+          <w:lang w:val="tr-TR"/>
+        </w:rPr>
+      </w:pPr>
+    </w:p>
+    <w:tbl>
+      <w:tblPr>
+        <w:tblStyle w:val="TableGrid"/>
+        <w:tblW w:w="0" w:type="auto"/>
+        <w:tblLook w:val="04A0"/>
+      </w:tblPr>
+      <w:tblGrid>
+        <w:gridCol w:w="1535"/>
+        <w:gridCol w:w="1535"/>
+        <w:gridCol w:w="1535"/>
+        <w:gridCol w:w="1535"/>
+        <w:gridCol w:w="1536"/>
+        <w:gridCol w:w="1536"/>
+      </w:tblGrid>
+      <w:tr>
+        <w:tc>
+          <w:tcPr>
+            <w:tcW w:w="1535" w:type="dxa"/>
+          </w:tcPr>
+          <w:p>
+            <w:pPr>
+              <w:ind w:firstLine="0"/>
+              <w:rPr>
+                <w:b/>
+                <w:lang w:val="tr-TR"/>
+              </w:rPr>
+            </w:pPr>
+            <w:r>
+              <w:rPr>
+                <w:b/>
+                <w:lang w:val="tr-TR"/>
+              </w:rPr>
+              <w:t>0</w:t>
+            </w:r>
+          </w:p>
+        </w:tc>
+        <w:tc>
+          <w:tcPr>
+            <w:tcW w:w="1535" w:type="dxa"/>
+          </w:tcPr>
+          <w:p>
+            <w:pPr>
+              <w:ind w:firstLine="0"/>
+              <w:rPr>
+                <w:b/>
+                <w:lang w:val="tr-TR"/>
+              </w:rPr>
+            </w:pPr>
+            <w:r>
+              <w:rPr>
+                <w:b/>
+                <w:lang w:val="tr-TR"/>
+              </w:rPr>
+              <w:t>1</w:t>
+            </w:r>
+          </w:p>
+        </w:tc>
+        <w:tc>
+          <w:tcPr>
+            <w:tcW w:w="1535" w:type="dxa"/>
+          </w:tcPr>
+          <w:p>
+            <w:pPr>
+              <w:ind w:firstLine="0"/>
+              <w:rPr>
+                <w:b/>
+                <w:lang w:val="tr-TR"/>
+              </w:rPr>
+            </w:pPr>
+            <w:r>
+              <w:rPr>
+                <w:b/>
+                <w:lang w:val="tr-TR"/>
+              </w:rPr>
+              <w:t>2</w:t>
+            </w:r>
+          </w:p>
+        </w:tc>
+        <w:tc>
+          <w:tcPr>
+            <w:tcW w:w="1535" w:type="dxa"/>
+          </w:tcPr>
+          <w:p>
+            <w:pPr>
+              <w:ind w:firstLine="0"/>
+              <w:rPr>
+                <w:b/>
+                <w:lang w:val="tr-TR"/>
+              </w:rPr>
+            </w:pPr>
+            <w:r>
+              <w:rPr>
+                <w:b/>
+                <w:lang w:val="tr-TR"/>
+              </w:rPr>
+              <w:t>3</w:t>
+            </w:r>
+          </w:p>
+        </w:tc>
+        <w:tc>
+          <w:tcPr>
+            <w:tcW w:w="1536" w:type="dxa"/>
+          </w:tcPr>
+          <w:p>
+            <w:pPr>
+              <w:ind w:firstLine="0"/>
+              <w:rPr>
+                <w:b/>
+                <w:lang w:val="tr-TR"/>
+              </w:rPr>
+            </w:pPr>
+            <w:r>
+              <w:rPr>
+                <w:b/>
+                <w:lang w:val="tr-TR"/>
+              </w:rPr>
+              <w:t>4</w:t>
+            </w:r>
+          </w:p>
+        </w:tc>
+        <w:tc>
+          <w:tcPr>
+            <w:tcW w:w="1536" w:type="dxa"/>
+          </w:tcPr>
+          <w:p>
+            <w:pPr>
+              <w:ind w:firstLine="0"/>
+              <w:rPr>
+                <w:b/>
+                <w:lang w:val="tr-TR"/>
+              </w:rPr>
+            </w:pPr>
+          </w:p>
+        </w:tc>
+      </w:tr>
+      <w:tr>
+        <w:tc>
+          <w:tcPr>
+            <w:tcW w:w="1535" w:type="dxa"/>
+          </w:tcPr>
+          <w:p>
+            <w:pPr>
+              <w:ind w:firstLine="0"/>
+              <w:rPr>
+                <w:lang w:val="tr-TR"/>
+              </w:rPr>
+            </w:pPr>
+            <w:r>
+              <w:rPr>
+                <w:lang w:val="tr-TR"/>
+              </w:rPr>
+              <w:t>974</w:t>
+            </w:r>
+          </w:p>
+        </w:tc>
+        <w:tc>
+          <w:tcPr>
+            <w:tcW w:w="1535" w:type="dxa"/>
+          </w:tcPr>
+          <w:p>
+            <w:pPr>
+              <w:ind w:firstLine="0"/>
+              <w:rPr>
+                <w:lang w:val="tr-TR"/>
+              </w:rPr>
+            </w:pPr>
+            <w:r>
+              <w:rPr>
+                <w:lang w:val="tr-TR"/>
+              </w:rPr>
+              <w:t>73</w:t>
+            </w:r>
+          </w:p>
+        </w:tc>
+        <w:tc>
+          <w:tcPr>
+            <w:tcW w:w="1535" w:type="dxa"/>
+          </w:tcPr>
+          <w:p>
+            <w:pPr>
+              <w:ind w:firstLine="0"/>
+              <w:rPr>
+                <w:lang w:val="tr-TR"/>
+              </w:rPr>
+            </w:pPr>
+            <w:r>
+              <w:rPr>
+                <w:lang w:val="tr-TR"/>
+              </w:rPr>
+              <w:t>31</w:t>
+            </w:r>
+          </w:p>
+        </w:tc>
+        <w:tc>
+          <w:tcPr>
+            <w:tcW w:w="1535" w:type="dxa"/>
+          </w:tcPr>
+          <w:p>
+            <w:pPr>
+              <w:ind w:firstLine="0"/>
+              <w:rPr>
+                <w:lang w:val="tr-TR"/>
+              </w:rPr>
+            </w:pPr>
+            <w:r>
+              <w:rPr>
+                <w:lang w:val="tr-TR"/>
+              </w:rPr>
+              <w:t>0</w:t>
+            </w:r>
+          </w:p>
+        </w:tc>
+        <w:tc>
+          <w:tcPr>
+            <w:tcW w:w="1536" w:type="dxa"/>
+          </w:tcPr>
+          <w:p>
+            <w:pPr>
+              <w:ind w:firstLine="0"/>
+              <w:rPr>
+                <w:lang w:val="tr-TR"/>
+              </w:rPr>
+            </w:pPr>
+            <w:r>
+              <w:rPr>
+                <w:lang w:val="tr-TR"/>
+              </w:rPr>
+              <w:t>2</w:t>
+            </w:r>
+          </w:p>
+        </w:tc>
+        <w:tc>
+          <w:tcPr>
+            <w:tcW w:w="1536" w:type="dxa"/>
+          </w:tcPr>
+          <w:p>
+            <w:pPr>
+              <w:ind w:firstLine="0"/>
+              <w:rPr>
+                <w:b/>
+                <w:lang w:val="tr-TR"/>
+              </w:rPr>
+            </w:pPr>
+            <w:r>
+              <w:rPr>
+                <w:b/>
+                <w:lang w:val="tr-TR"/>
+              </w:rPr>
+              <w:t>0</w:t>
+            </w:r>
+          </w:p>
+        </w:tc>
+      </w:tr>
+      <w:tr>
+        <w:tc>
+          <w:tcPr>
+            <w:tcW w:w="1535" w:type="dxa"/>
+          </w:tcPr>
+          <w:p>
+            <w:pPr>
+              <w:ind w:firstLine="0"/>
+              <w:rPr>
+                <w:lang w:val="tr-TR"/>
+              </w:rPr>
+            </w:pPr>
+            <w:r>
+              <w:rPr>
+                <w:lang w:val="tr-TR"/>
+              </w:rPr>
+              <w:t>156</w:t>
+            </w:r>
+          </w:p>
+        </w:tc>
+        <w:tc>
+          <w:tcPr>
+            <w:tcW w:w="1535" w:type="dxa"/>
+          </w:tcPr>
+          <w:p>
+            <w:pPr>
+              <w:ind w:firstLine="0"/>
+              <w:rPr>
+                <w:lang w:val="tr-TR"/>
+              </w:rPr>
+            </w:pPr>
+            <w:r>
+              <w:rPr>
+                <w:lang w:val="tr-TR"/>
+              </w:rPr>
+              <w:t>917</w:t>
+            </w:r>
+          </w:p>
+        </w:tc>
+        <w:tc>
+          <w:tcPr>
+            <w:tcW w:w="1535" w:type="dxa"/>
+          </w:tcPr>
+          <w:p>
+            <w:pPr>
+              <w:ind w:firstLine="0"/>
+              <w:rPr>
+                <w:lang w:val="tr-TR"/>
+              </w:rPr>
+            </w:pPr>
+            <w:r>
+              <w:rPr>
+                <w:lang w:val="tr-TR"/>
+              </w:rPr>
+              <w:t>1</w:t>
+            </w:r>
+          </w:p>
+        </w:tc>
+        <w:tc>
+          <w:tcPr>
+            <w:tcW w:w="1535" w:type="dxa"/>
+          </w:tcPr>
+          <w:p>
+            <w:pPr>
+              <w:ind w:firstLine="0"/>
+              <w:rPr>
+                <w:lang w:val="tr-TR"/>
+              </w:rPr>
+            </w:pPr>
+            <w:r>
+              <w:rPr>
+                <w:lang w:val="tr-TR"/>
+              </w:rPr>
+              <w:t>0</w:t>
+            </w:r>
+          </w:p>
+        </w:tc>
+        <w:tc>
+          <w:tcPr>
+            <w:tcW w:w="1536" w:type="dxa"/>
+          </w:tcPr>
+          <w:p>
+            <w:pPr>
+              <w:ind w:firstLine="0"/>
+              <w:rPr>
+                <w:lang w:val="tr-TR"/>
+              </w:rPr>
+            </w:pPr>
+            <w:r>
+              <w:rPr>
+                <w:lang w:val="tr-TR"/>
+              </w:rPr>
+              <w:t>6</w:t>
+            </w:r>
+          </w:p>
+        </w:tc>
+        <w:tc>
+          <w:tcPr>
+            <w:tcW w:w="1536" w:type="dxa"/>
+          </w:tcPr>
+          <w:p>
+            <w:pPr>
+              <w:ind w:firstLine="0"/>
+              <w:rPr>
+                <w:b/>
+                <w:lang w:val="tr-TR"/>
+              </w:rPr>
+            </w:pPr>
+            <w:r>
+              <w:rPr>
+                <w:b/>
+                <w:lang w:val="tr-TR"/>
+              </w:rPr>
+              <w:t>1</w:t>
+            </w:r>
+          </w:p>
+        </w:tc>
+      </w:tr>
+      <w:tr>
+        <w:tc>
+          <w:tcPr>
+            <w:tcW w:w="1535" w:type="dxa"/>
+          </w:tcPr>
+          <w:p>
+            <w:pPr>
+              <w:ind w:firstLine="0"/>
+              <w:rPr>
+                <w:lang w:val="tr-TR"/>
+              </w:rPr>
+            </w:pPr>
+            <w:r>
+              <w:rPr>
+                <w:lang w:val="tr-TR"/>
+              </w:rPr>
+              <w:t>264</w:t>
+            </w:r>
+          </w:p>
+        </w:tc>
+        <w:tc>
+          <w:tcPr>
+            <w:tcW w:w="1535" w:type="dxa"/>
+          </w:tcPr>
+          <w:p>
+            <w:pPr>
+              <w:ind w:firstLine="0"/>
+              <w:rPr>
+                <w:lang w:val="tr-TR"/>
+              </w:rPr>
+            </w:pPr>
+            <w:r>
+              <w:rPr>
+                <w:lang w:val="tr-TR"/>
+              </w:rPr>
+              <w:t>10</w:t>
+            </w:r>
+          </w:p>
+        </w:tc>
+        <w:tc>
+          <w:tcPr>
+            <w:tcW w:w="1535" w:type="dxa"/>
+          </w:tcPr>
+          <w:p>
+            <w:pPr>
+              <w:ind w:firstLine="0"/>
+              <w:rPr>
+                <w:lang w:val="tr-TR"/>
+              </w:rPr>
+            </w:pPr>
+            <w:r>
+              <w:rPr>
+                <w:lang w:val="tr-TR"/>
+              </w:rPr>
+              <w:t>691</w:t>
+            </w:r>
+          </w:p>
+        </w:tc>
+        <w:tc>
+          <w:tcPr>
+            <w:tcW w:w="1535" w:type="dxa"/>
+          </w:tcPr>
+          <w:p>
+            <w:pPr>
+              <w:ind w:firstLine="0"/>
+              <w:rPr>
+                <w:lang w:val="tr-TR"/>
+              </w:rPr>
+            </w:pPr>
+            <w:r>
+              <w:rPr>
+                <w:lang w:val="tr-TR"/>
+              </w:rPr>
+              <w:t>12</w:t>
+            </w:r>
+          </w:p>
+        </w:tc>
+        <w:tc>
+          <w:tcPr>
+            <w:tcW w:w="1536" w:type="dxa"/>
+          </w:tcPr>
+          <w:p>
+            <w:pPr>
+              <w:ind w:firstLine="0"/>
+              <w:rPr>
+                <w:lang w:val="tr-TR"/>
+              </w:rPr>
+            </w:pPr>
+            <w:r>
+              <w:rPr>
+                <w:lang w:val="tr-TR"/>
+              </w:rPr>
+              <w:t>103</w:t>
+            </w:r>
+          </w:p>
+        </w:tc>
+        <w:tc>
+          <w:tcPr>
+            <w:tcW w:w="1536" w:type="dxa"/>
+          </w:tcPr>
+          <w:p>
+            <w:pPr>
+              <w:ind w:firstLine="0"/>
+              <w:rPr>
+                <w:b/>
+                <w:lang w:val="tr-TR"/>
+              </w:rPr>
+            </w:pPr>
+            <w:r>
+              <w:rPr>
+                <w:b/>
+                <w:lang w:val="tr-TR"/>
+              </w:rPr>
+              <w:t>2</w:t>
+            </w:r>
+          </w:p>
+        </w:tc>
+      </w:tr>
+      <w:tr>
+        <w:tc>
+          <w:tcPr>
+            <w:tcW w:w="1535" w:type="dxa"/>
+          </w:tcPr>
+          <w:p>
+            <w:pPr>
+              <w:ind w:firstLine="0"/>
+              <w:rPr>
+                <w:lang w:val="tr-TR"/>
+              </w:rPr>
+            </w:pPr>
+            <w:r>
+              <w:rPr>
+                <w:lang w:val="tr-TR"/>
+              </w:rPr>
+              <w:t>3</w:t>
+            </w:r>
+          </w:p>
+        </w:tc>
+        <w:tc>
+          <w:tcPr>
+            <w:tcW w:w="1535" w:type="dxa"/>
+          </w:tcPr>
+          <w:p>
+            <w:pPr>
+              <w:ind w:firstLine="0"/>
+              <w:rPr>
+                <w:lang w:val="tr-TR"/>
+              </w:rPr>
+            </w:pPr>
+            <w:r>
+              <w:rPr>
+                <w:lang w:val="tr-TR"/>
+              </w:rPr>
+              <w:t>0</w:t>
+            </w:r>
+          </w:p>
+        </w:tc>
+        <w:tc>
+          <w:tcPr>
+            <w:tcW w:w="1535" w:type="dxa"/>
+          </w:tcPr>
+          <w:p>
+            <w:pPr>
+              <w:ind w:firstLine="0"/>
+              <w:rPr>
+                <w:lang w:val="tr-TR"/>
+              </w:rPr>
+            </w:pPr>
+            <w:r>
+              <w:rPr>
+                <w:lang w:val="tr-TR"/>
+              </w:rPr>
+              <w:t>1</w:t>
+            </w:r>
+          </w:p>
+        </w:tc>
+        <w:tc>
+          <w:tcPr>
+            <w:tcW w:w="1535" w:type="dxa"/>
+          </w:tcPr>
+          <w:p>
+            <w:pPr>
+              <w:ind w:firstLine="0"/>
+              <w:rPr>
+                <w:lang w:val="tr-TR"/>
+              </w:rPr>
+            </w:pPr>
+            <w:r>
+              <w:rPr>
+                <w:lang w:val="tr-TR"/>
+              </w:rPr>
+              <w:t>1038</w:t>
+            </w:r>
+          </w:p>
+        </w:tc>
+        <w:tc>
+          <w:tcPr>
+            <w:tcW w:w="1536" w:type="dxa"/>
+          </w:tcPr>
+          <w:p>
+            <w:pPr>
+              <w:ind w:firstLine="0"/>
+              <w:rPr>
+                <w:lang w:val="tr-TR"/>
+              </w:rPr>
+            </w:pPr>
+            <w:r>
+              <w:rPr>
+                <w:lang w:val="tr-TR"/>
+              </w:rPr>
+              <w:t>38</w:t>
+            </w:r>
+          </w:p>
+        </w:tc>
+        <w:tc>
+          <w:tcPr>
+            <w:tcW w:w="1536" w:type="dxa"/>
+          </w:tcPr>
+          <w:p>
+            <w:pPr>
+              <w:ind w:firstLine="0"/>
+              <w:rPr>
+                <w:b/>
+                <w:lang w:val="tr-TR"/>
+              </w:rPr>
+            </w:pPr>
+            <w:r>
+              <w:rPr>
+                <w:b/>
+                <w:lang w:val="tr-TR"/>
+              </w:rPr>
+              <w:t>3</w:t>
+            </w:r>
+          </w:p>
+        </w:tc>
+      </w:tr>
+      <w:tr>
+        <w:tc>
+          <w:tcPr>
+            <w:tcW w:w="1535" w:type="dxa"/>
+          </w:tcPr>
+          <w:p>
+            <w:pPr>
+              <w:ind w:firstLine="0"/>
+              <w:rPr>
+                <w:lang w:val="tr-TR"/>
+              </w:rPr>
+            </w:pPr>
+            <w:r>
+              <w:rPr>
+                <w:lang w:val="tr-TR"/>
+              </w:rPr>
+              <w:t>10</w:t>
+            </w:r>
+          </w:p>
+        </w:tc>
+        <w:tc>
+          <w:tcPr>
+            <w:tcW w:w="1535" w:type="dxa"/>
+          </w:tcPr>
+          <w:p>
+            <w:pPr>
+              <w:ind w:firstLine="0"/>
+              <w:rPr>
+                <w:lang w:val="tr-TR"/>
+              </w:rPr>
+            </w:pPr>
+            <w:r>
+              <w:rPr>
+                <w:lang w:val="tr-TR"/>
+              </w:rPr>
+              <w:t>0</w:t>
+            </w:r>
+          </w:p>
+        </w:tc>
+        <w:tc>
+          <w:tcPr>
+            <w:tcW w:w="1535" w:type="dxa"/>
+          </w:tcPr>
+          <w:p>
+            <w:pPr>
+              <w:ind w:firstLine="0"/>
+              <w:rPr>
+                <w:lang w:val="tr-TR"/>
+              </w:rPr>
+            </w:pPr>
+            <w:r>
+              <w:rPr>
+                <w:lang w:val="tr-TR"/>
+              </w:rPr>
+              <w:t>41</w:t>
+            </w:r>
+          </w:p>
+        </w:tc>
+        <w:tc>
+          <w:tcPr>
+            <w:tcW w:w="1535" w:type="dxa"/>
+          </w:tcPr>
+          <w:p>
+            <w:pPr>
+              <w:ind w:firstLine="0"/>
+              <w:rPr>
+                <w:lang w:val="tr-TR"/>
+              </w:rPr>
+            </w:pPr>
+            <w:r>
+              <w:rPr>
+                <w:lang w:val="tr-TR"/>
+              </w:rPr>
+              <w:t>229</w:t>
+            </w:r>
+          </w:p>
+        </w:tc>
+        <w:tc>
+          <w:tcPr>
+            <w:tcW w:w="1536" w:type="dxa"/>
+          </w:tcPr>
+          <w:p>
+            <w:pPr>
+              <w:ind w:firstLine="0"/>
+              <w:rPr>
+                <w:lang w:val="tr-TR"/>
+              </w:rPr>
+            </w:pPr>
+            <w:r>
+              <w:rPr>
+                <w:lang w:val="tr-TR"/>
+              </w:rPr>
+              <w:t>800</w:t>
+            </w:r>
+          </w:p>
+        </w:tc>
+        <w:tc>
+          <w:tcPr>
+            <w:tcW w:w="1536" w:type="dxa"/>
+          </w:tcPr>
+          <w:p>
+            <w:pPr>
+              <w:ind w:firstLine="0"/>
+              <w:rPr>
+                <w:b/>
+                <w:lang w:val="tr-TR"/>
+              </w:rPr>
+            </w:pPr>
+            <w:r>
+              <w:rPr>
+                <w:b/>
+                <w:lang w:val="tr-TR"/>
+              </w:rPr>
+              <w:t>4</w:t>
+            </w:r>
+          </w:p>
+        </w:tc>
+      </w:tr>
+    </w:tbl>
     <w:p>
       <w:pPr>
         <w:ind w:firstLine="0"/>

</xml_diff>